<commit_message>
update doc & cli help wording
</commit_message>
<xml_diff>
--- a/Documents/Buildjs API Documents v1.2.docx
+++ b/Documents/Buildjs API Documents v1.2.docx
@@ -77,6 +77,7 @@
           <w:lang w:val="en-US" w:eastAsia="zh-CN"/>
         </w:rPr>
       </w:pPr>
+      <w:bookmarkStart w:id="0" w:name="_严格默认的目录结构规范"/>
       <w:r>
         <w:rPr>
           <w:rFonts w:hint="eastAsia"/>
@@ -85,6 +86,7 @@
         <w:t>严格默认的目录结构规范</w:t>
       </w:r>
     </w:p>
+    <w:bookmarkEnd w:id="0"/>
     <w:p>
       <w:pPr>
         <w:widowControl w:val="0"/>
@@ -357,7 +359,6 @@
               <w:tl2br w:val="nil"/>
               <w:tr2bl w:val="nil"/>
             </w:tcBorders>
-            <w:textDirection w:val="lrTb"/>
             <w:vAlign w:val="top"/>
           </w:tcPr>
           <w:p>
@@ -452,7 +453,6 @@
               <w:tl2br w:val="nil"/>
               <w:tr2bl w:val="nil"/>
             </w:tcBorders>
-            <w:textDirection w:val="lrTb"/>
             <w:vAlign w:val="top"/>
           </w:tcPr>
           <w:p>
@@ -547,7 +547,6 @@
               <w:tl2br w:val="nil"/>
               <w:tr2bl w:val="nil"/>
             </w:tcBorders>
-            <w:textDirection w:val="lrTb"/>
             <w:vAlign w:val="top"/>
           </w:tcPr>
           <w:p>
@@ -642,7 +641,6 @@
               <w:tl2br w:val="nil"/>
               <w:tr2bl w:val="nil"/>
             </w:tcBorders>
-            <w:textDirection w:val="lrTb"/>
             <w:vAlign w:val="top"/>
           </w:tcPr>
           <w:p>
@@ -737,7 +735,6 @@
               <w:tl2br w:val="nil"/>
               <w:tr2bl w:val="nil"/>
             </w:tcBorders>
-            <w:textDirection w:val="lrTb"/>
             <w:vAlign w:val="top"/>
           </w:tcPr>
           <w:p>
@@ -845,7 +842,7 @@
         <w:snapToGrid/>
         <w:spacing w:before="0" w:after="0" w:line="360" w:lineRule="auto"/>
         <w:ind w:right="0" w:firstLine="420" w:firstLineChars="0"/>
-        <w:jc w:val="both"/>
+        <w:jc w:val="center"/>
         <w:textAlignment w:val="auto"/>
         <w:outlineLvl w:val="9"/>
       </w:pPr>
@@ -857,8 +854,9 @@
           <w:lang w:val="en-US" w:eastAsia="zh-CN" w:bidi="ar-SA"/>
         </w:rPr>
         <w:pict>
-          <v:shape id="图片 11" o:spid="_x0000_s1029" type="#_x0000_t75" style="height:140.25pt;width:262.45pt;rotation:0f;" o:ole="f" fillcolor="#FFFFFF" filled="f" o:preferrelative="t" stroked="f" coordorigin="0,0" coordsize="21600,21600">
+          <v:shape id="图片 11" o:spid="_x0000_s1029" type="#_x0000_t75" style="height:140.25pt;width:262.45pt;rotation:0f;" o:ole="f" fillcolor="#FFFFFF" filled="f" o:preferrelative="t" stroked="t" coordorigin="0,0" coordsize="21600,21600">
             <v:fill on="f" color2="#FFFFFF" focus="0%"/>
+            <v:stroke color="#C0C0C0" color2="#FFFFFF" miterlimit="2"/>
             <v:imagedata gain="65536f" blacklevel="0f" gamma="0" o:title="" r:id="rId8"/>
             <o:lock v:ext="edit" position="f" selection="f" grouping="f" rotation="f" cropping="f" text="f" aspectratio="t"/>
             <w10:wrap type="none"/>
@@ -942,7 +940,6 @@
               <w:tl2br w:val="nil"/>
               <w:tr2bl w:val="nil"/>
             </w:tcBorders>
-            <w:textDirection w:val="lrTb"/>
             <w:vAlign w:val="top"/>
           </w:tcPr>
           <w:p>
@@ -1034,97 +1031,6 @@
                 <w:lang w:val="en-US" w:eastAsia="zh-CN"/>
               </w:rPr>
               <w:t>173：/data/ivy/ipick/cms_buildjs/front/__buildjs</w:t>
-            </w:r>
-          </w:p>
-        </w:tc>
-      </w:tr>
-      <w:tr>
-        <w:tblPrEx>
-          <w:tblBorders>
-            <w:top w:val="single" w:color="C0C0C0" w:sz="4" w:space="0"/>
-            <w:left w:val="single" w:color="C0C0C0" w:sz="4" w:space="0"/>
-            <w:bottom w:val="single" w:color="C0C0C0" w:sz="4" w:space="0"/>
-            <w:right w:val="single" w:color="C0C0C0" w:sz="4" w:space="0"/>
-            <w:insideH w:val="single" w:color="C0C0C0" w:sz="4" w:space="0"/>
-            <w:insideV w:val="single" w:color="C0C0C0" w:sz="4" w:space="0"/>
-          </w:tblBorders>
-          <w:tblLayout w:type="fixed"/>
-        </w:tblPrEx>
-        <w:trPr>
-          <w:trHeight w:val="0" w:hRule="atLeast"/>
-        </w:trPr>
-        <w:tc>
-          <w:tcPr>
-            <w:tcW w:w="2677" w:type="dxa"/>
-            <w:tcBorders>
-              <w:tl2br w:val="nil"/>
-              <w:tr2bl w:val="nil"/>
-            </w:tcBorders>
-            <w:textDirection w:val="lrTb"/>
-            <w:vAlign w:val="top"/>
-          </w:tcPr>
-          <w:p>
-            <w:pPr>
-              <w:widowControl w:val="0"/>
-              <w:numPr>
-                <w:numId w:val="0"/>
-              </w:numPr>
-              <w:wordWrap/>
-              <w:adjustRightInd/>
-              <w:snapToGrid/>
-              <w:spacing w:before="0" w:after="0" w:line="360" w:lineRule="auto"/>
-              <w:ind w:right="0"/>
-              <w:jc w:val="both"/>
-              <w:textAlignment w:val="auto"/>
-              <w:outlineLvl w:val="9"/>
-              <w:rPr>
-                <w:rFonts w:hint="eastAsia"/>
-                <w:lang w:val="en-US" w:eastAsia="zh-CN"/>
-              </w:rPr>
-            </w:pPr>
-            <w:r>
-              <w:rPr>
-                <w:rFonts w:hint="eastAsia"/>
-                <w:lang w:val="en-US" w:eastAsia="zh-CN"/>
-              </w:rPr>
-              <w:t>GETTEXT_CONFIG.json</w:t>
-            </w:r>
-          </w:p>
-        </w:tc>
-        <w:tc>
-          <w:tcPr>
-            <w:tcW w:w="5322" w:type="dxa"/>
-            <w:tcBorders>
-              <w:tl2br w:val="nil"/>
-              <w:tr2bl w:val="nil"/>
-            </w:tcBorders>
-            <w:vAlign w:val="top"/>
-          </w:tcPr>
-          <w:p>
-            <w:pPr>
-              <w:widowControl w:val="0"/>
-              <w:numPr>
-                <w:numId w:val="0"/>
-              </w:numPr>
-              <w:wordWrap/>
-              <w:adjustRightInd/>
-              <w:snapToGrid/>
-              <w:spacing w:before="0" w:after="0" w:line="360" w:lineRule="auto"/>
-              <w:ind w:right="0"/>
-              <w:jc w:val="both"/>
-              <w:textAlignment w:val="auto"/>
-              <w:outlineLvl w:val="9"/>
-              <w:rPr>
-                <w:rFonts w:hint="eastAsia" w:eastAsia="宋体"/>
-                <w:lang w:val="en-US" w:eastAsia="zh-CN"/>
-              </w:rPr>
-            </w:pPr>
-            <w:r>
-              <w:rPr>
-                <w:rFonts w:hint="eastAsia"/>
-                <w:lang w:val="en-US" w:eastAsia="zh-CN"/>
-              </w:rPr>
-              <w:t>国际化翻译配置文件，同前版本配置，字段有修改</w:t>
             </w:r>
           </w:p>
         </w:tc>
@@ -1155,7 +1061,6 @@
               <w:tl2br w:val="nil"/>
               <w:tr2bl w:val="nil"/>
             </w:tcBorders>
-            <w:textDirection w:val="lrTb"/>
             <w:vAlign w:val="top"/>
           </w:tcPr>
           <w:p>
@@ -1182,7 +1087,7 @@
                 <w:rFonts w:hint="eastAsia"/>
                 <w:lang w:val="en-US" w:eastAsia="zh-CN"/>
               </w:rPr>
-              <w:t>XGETTEXT_CONFIG.json</w:t>
+              <w:t>GETTEXT_CONFIG.json</w:t>
             </w:r>
           </w:p>
         </w:tc>
@@ -1219,7 +1124,7 @@
                 <w:rFonts w:hint="eastAsia"/>
                 <w:lang w:val="en-US" w:eastAsia="zh-CN"/>
               </w:rPr>
-              <w:t>国际化提取待翻译字段配置文件，同前版本配置，字段有修改</w:t>
+              <w:t>国际化翻译配置文件，同前版本配置，字段有修改</w:t>
             </w:r>
           </w:p>
         </w:tc>
@@ -1250,7 +1155,6 @@
               <w:tl2br w:val="nil"/>
               <w:tr2bl w:val="nil"/>
             </w:tcBorders>
-            <w:textDirection w:val="lrTb"/>
             <w:vAlign w:val="top"/>
           </w:tcPr>
           <w:p>
@@ -1268,16 +1172,16 @@
               <w:textAlignment w:val="auto"/>
               <w:outlineLvl w:val="9"/>
               <w:rPr>
-                <w:rFonts w:hint="eastAsia" w:eastAsia="宋体"/>
-                <w:lang w:val="en-US" w:eastAsia="zh-CN"/>
-              </w:rPr>
-            </w:pPr>
-            <w:r>
-              <w:rPr>
-                <w:rFonts w:hint="eastAsia"/>
-                <w:lang w:val="en-US" w:eastAsia="zh-CN"/>
-              </w:rPr>
-              <w:t>mconf.log</w:t>
+                <w:rFonts w:hint="eastAsia"/>
+                <w:lang w:val="en-US" w:eastAsia="zh-CN"/>
+              </w:rPr>
+            </w:pPr>
+            <w:r>
+              <w:rPr>
+                <w:rFonts w:hint="eastAsia"/>
+                <w:lang w:val="en-US" w:eastAsia="zh-CN"/>
+              </w:rPr>
+              <w:t>XGETTEXT_CONFIG.json</w:t>
             </w:r>
           </w:p>
         </w:tc>
@@ -1314,7 +1218,7 @@
                 <w:rFonts w:hint="eastAsia"/>
                 <w:lang w:val="en-US" w:eastAsia="zh-CN"/>
               </w:rPr>
-              <w:t>inotifywait监听的生成seajs配置文件的文件夹路径，即是front/conf的路径，可通过停止脚本来查找对应的inotifywait的pid并kill进程</w:t>
+              <w:t>国际化提取待翻译字段配置文件，同前版本配置，字段有修改</w:t>
             </w:r>
           </w:p>
         </w:tc>
@@ -1345,7 +1249,100 @@
               <w:tl2br w:val="nil"/>
               <w:tr2bl w:val="nil"/>
             </w:tcBorders>
-            <w:textDirection w:val="lrTb"/>
+            <w:vAlign w:val="top"/>
+          </w:tcPr>
+          <w:p>
+            <w:pPr>
+              <w:widowControl w:val="0"/>
+              <w:numPr>
+                <w:numId w:val="0"/>
+              </w:numPr>
+              <w:wordWrap/>
+              <w:adjustRightInd/>
+              <w:snapToGrid/>
+              <w:spacing w:before="0" w:after="0" w:line="360" w:lineRule="auto"/>
+              <w:ind w:right="0"/>
+              <w:jc w:val="both"/>
+              <w:textAlignment w:val="auto"/>
+              <w:outlineLvl w:val="9"/>
+              <w:rPr>
+                <w:rFonts w:hint="eastAsia" w:eastAsia="宋体"/>
+                <w:lang w:val="en-US" w:eastAsia="zh-CN"/>
+              </w:rPr>
+            </w:pPr>
+            <w:r>
+              <w:rPr>
+                <w:rFonts w:hint="eastAsia"/>
+                <w:lang w:val="en-US" w:eastAsia="zh-CN"/>
+              </w:rPr>
+              <w:t>mconf.log</w:t>
+            </w:r>
+          </w:p>
+        </w:tc>
+        <w:tc>
+          <w:tcPr>
+            <w:tcW w:w="5322" w:type="dxa"/>
+            <w:tcBorders>
+              <w:tl2br w:val="nil"/>
+              <w:tr2bl w:val="nil"/>
+            </w:tcBorders>
+            <w:vAlign w:val="top"/>
+          </w:tcPr>
+          <w:p>
+            <w:pPr>
+              <w:widowControl w:val="0"/>
+              <w:numPr>
+                <w:numId w:val="0"/>
+              </w:numPr>
+              <w:wordWrap/>
+              <w:adjustRightInd/>
+              <w:snapToGrid/>
+              <w:spacing w:before="0" w:after="0" w:line="360" w:lineRule="auto"/>
+              <w:ind w:right="0"/>
+              <w:jc w:val="both"/>
+              <w:textAlignment w:val="auto"/>
+              <w:outlineLvl w:val="9"/>
+              <w:rPr>
+                <w:rFonts w:hint="eastAsia" w:eastAsia="宋体"/>
+                <w:lang w:val="en-US" w:eastAsia="zh-CN"/>
+              </w:rPr>
+            </w:pPr>
+            <w:r>
+              <w:rPr>
+                <w:rFonts w:hint="eastAsia"/>
+                <w:lang w:val="en-US" w:eastAsia="zh-CN"/>
+              </w:rPr>
+              <w:t>inotifywait监听的生成seajs配置文件的文件夹路径，即是front/conf的路径，可通过停止脚本来查找对应的inotifywait的pid并kill进程</w:t>
+            </w:r>
+          </w:p>
+        </w:tc>
+      </w:tr>
+      <w:tr>
+        <w:tblPrEx>
+          <w:tblBorders>
+            <w:top w:val="single" w:color="C0C0C0" w:sz="4" w:space="0"/>
+            <w:left w:val="single" w:color="C0C0C0" w:sz="4" w:space="0"/>
+            <w:bottom w:val="single" w:color="C0C0C0" w:sz="4" w:space="0"/>
+            <w:right w:val="single" w:color="C0C0C0" w:sz="4" w:space="0"/>
+            <w:insideH w:val="single" w:color="C0C0C0" w:sz="4" w:space="0"/>
+            <w:insideV w:val="single" w:color="C0C0C0" w:sz="4" w:space="0"/>
+          </w:tblBorders>
+          <w:tblLayout w:type="fixed"/>
+          <w:tblCellMar>
+            <w:left w:w="108" w:type="dxa"/>
+            <w:right w:w="108" w:type="dxa"/>
+          </w:tblCellMar>
+        </w:tblPrEx>
+        <w:trPr>
+          <w:trHeight w:val="0" w:hRule="atLeast"/>
+        </w:trPr>
+        <w:tc>
+          <w:tcPr>
+            <w:tcW w:w="2677" w:type="dxa"/>
+            <w:tcBorders>
+              <w:tl2br w:val="nil"/>
+              <w:tr2bl w:val="nil"/>
+            </w:tcBorders>
             <w:vAlign w:val="top"/>
           </w:tcPr>
           <w:p>
@@ -1451,12 +1448,16 @@
         <w:outlineLvl w:val="9"/>
         <w:rPr>
           <w:rFonts w:hint="eastAsia"/>
-          <w:lang w:val="en-US" w:eastAsia="zh-CN"/>
-        </w:rPr>
-      </w:pPr>
-      <w:r>
-        <w:rPr>
-          <w:rFonts w:hint="eastAsia"/>
+          <w:b/>
+          <w:bCs/>
+          <w:lang w:val="en-US" w:eastAsia="zh-CN"/>
+        </w:rPr>
+      </w:pPr>
+      <w:r>
+        <w:rPr>
+          <w:rFonts w:hint="eastAsia"/>
+          <w:b/>
+          <w:bCs/>
           <w:lang w:val="en-US" w:eastAsia="zh-CN"/>
         </w:rPr>
         <w:t>备注：由于inotifywait会监听到所有文件夹的变动情况，故需要将生成seajs配置文件的监听与同步文件和转换seajs模块的文件夹监听分离开来，用两个inotifywait进程来完成独立监听，由于停止监听需要查找对应进程pid，故需要先将已监听好的文件夹做记录，方便停止进程。</w:t>
@@ -1656,6 +1657,22 @@
     </w:p>
     <w:p>
       <w:pPr>
+        <w:pStyle w:val="3"/>
+        <w:rPr>
+          <w:rFonts w:hint="eastAsia"/>
+          <w:lang w:val="en-US" w:eastAsia="zh-CN"/>
+        </w:rPr>
+      </w:pPr>
+      <w:r>
+        <w:rPr>
+          <w:rFonts w:hint="eastAsia"/>
+          <w:lang w:val="en-US" w:eastAsia="zh-CN"/>
+        </w:rPr>
+        <w:t>核心命令&amp;用法</w:t>
+      </w:r>
+    </w:p>
+    <w:p>
+      <w:pPr>
         <w:widowControl w:val="0"/>
         <w:numPr>
           <w:numId w:val="0"/>
@@ -1664,7 +1681,7 @@
         <w:adjustRightInd/>
         <w:snapToGrid/>
         <w:spacing w:before="0" w:after="0" w:line="360" w:lineRule="auto"/>
-        <w:ind w:right="0"/>
+        <w:ind w:right="0" w:firstLine="420" w:firstLineChars="0"/>
         <w:jc w:val="both"/>
         <w:textAlignment w:val="auto"/>
         <w:outlineLvl w:val="9"/>
@@ -1678,7 +1695,7 @@
           <w:rFonts w:hint="eastAsia"/>
           <w:lang w:val="en-US" w:eastAsia="zh-CN"/>
         </w:rPr>
-        <w:t>主要CMD</w:t>
+        <w:t>命令源文件位于buildjs文件夹下的bin/buildjs，在linux下使用前，需要将其添加到全局环境变量中：</w:t>
       </w:r>
     </w:p>
     <w:p>
@@ -1691,17 +1708,2092 @@
         <w:adjustRightInd/>
         <w:snapToGrid/>
         <w:spacing w:before="0" w:after="0" w:line="360" w:lineRule="auto"/>
-        <w:ind w:right="0"/>
+        <w:ind w:right="0" w:firstLine="420" w:firstLineChars="0"/>
         <w:jc w:val="both"/>
         <w:textAlignment w:val="auto"/>
         <w:outlineLvl w:val="9"/>
         <w:rPr>
-          <w:rFonts w:hint="eastAsia"/>
-          <w:lang w:val="en-US" w:eastAsia="zh-CN"/>
-        </w:rPr>
-      </w:pPr>
-      <w:bookmarkStart w:id="0" w:name="_GoBack"/>
-      <w:bookmarkEnd w:id="0"/>
+          <w:rFonts w:hint="default" w:ascii="Calibri" w:hAnsi="Calibri" w:cs="Calibri"/>
+          <w:b/>
+          <w:bCs/>
+          <w:lang w:val="en-US" w:eastAsia="zh-CN"/>
+        </w:rPr>
+      </w:pPr>
+      <w:r>
+        <w:rPr>
+          <w:rFonts w:hint="default" w:ascii="Calibri" w:hAnsi="Calibri" w:cs="Calibri"/>
+          <w:b/>
+          <w:bCs/>
+          <w:lang w:val="en-US" w:eastAsia="zh-CN"/>
+        </w:rPr>
+        <w:t>ln -s /home/pakinguo/buildjs/bin/buildjs /usr/local/bin/buildjs</w:t>
+      </w:r>
+    </w:p>
+    <w:p>
+      <w:pPr>
+        <w:widowControl w:val="0"/>
+        <w:numPr>
+          <w:numId w:val="0"/>
+        </w:numPr>
+        <w:wordWrap/>
+        <w:adjustRightInd/>
+        <w:snapToGrid/>
+        <w:spacing w:before="0" w:after="0" w:line="360" w:lineRule="auto"/>
+        <w:ind w:right="0" w:firstLine="420" w:firstLineChars="0"/>
+        <w:jc w:val="both"/>
+        <w:textAlignment w:val="auto"/>
+        <w:outlineLvl w:val="9"/>
+        <w:rPr>
+          <w:rFonts w:hint="eastAsia"/>
+          <w:lang w:val="en-US" w:eastAsia="zh-CN"/>
+        </w:rPr>
+      </w:pPr>
+      <w:r>
+        <w:rPr>
+          <w:rFonts w:hint="eastAsia"/>
+          <w:lang w:val="en-US" w:eastAsia="zh-CN"/>
+        </w:rPr>
+        <w:t>添加到全局环境变量后，就可以切换到需要监听的项目文件夹下，执行初始化脚本。例如，需要对项目路径为/data/ivy/ipick/cms_buildjs/front进行初始化，则切换到该路径下，再执行命令：</w:t>
+      </w:r>
+    </w:p>
+    <w:p>
+      <w:pPr>
+        <w:widowControl w:val="0"/>
+        <w:numPr>
+          <w:numId w:val="0"/>
+        </w:numPr>
+        <w:wordWrap/>
+        <w:adjustRightInd/>
+        <w:snapToGrid/>
+        <w:spacing w:before="0" w:after="0" w:line="360" w:lineRule="auto"/>
+        <w:ind w:right="0" w:firstLine="420" w:firstLineChars="0"/>
+        <w:jc w:val="both"/>
+        <w:textAlignment w:val="auto"/>
+        <w:outlineLvl w:val="9"/>
+        <w:rPr>
+          <w:rFonts w:hint="eastAsia" w:ascii="Calibri" w:hAnsi="Calibri" w:cs="Calibri"/>
+          <w:b/>
+          <w:bCs/>
+          <w:lang w:val="en-US" w:eastAsia="zh-CN"/>
+        </w:rPr>
+      </w:pPr>
+      <w:r>
+        <w:rPr>
+          <w:rFonts w:hint="eastAsia" w:ascii="Calibri" w:hAnsi="Calibri" w:cs="Calibri"/>
+          <w:b/>
+          <w:bCs/>
+          <w:lang w:val="en-US" w:eastAsia="zh-CN"/>
+        </w:rPr>
+        <w:t>buildjs -init</w:t>
+      </w:r>
+    </w:p>
+    <w:p>
+      <w:pPr>
+        <w:widowControl w:val="0"/>
+        <w:numPr>
+          <w:numId w:val="0"/>
+        </w:numPr>
+        <w:wordWrap/>
+        <w:adjustRightInd/>
+        <w:snapToGrid/>
+        <w:spacing w:before="0" w:after="0" w:line="360" w:lineRule="auto"/>
+        <w:ind w:right="0" w:firstLine="420" w:firstLineChars="0"/>
+        <w:jc w:val="both"/>
+        <w:textAlignment w:val="auto"/>
+        <w:outlineLvl w:val="9"/>
+        <w:rPr>
+          <w:rFonts w:hint="eastAsia"/>
+          <w:lang w:val="en-US" w:eastAsia="zh-CN"/>
+        </w:rPr>
+      </w:pPr>
+      <w:r>
+        <w:rPr>
+          <w:rFonts w:hint="eastAsia"/>
+          <w:lang w:val="en-US" w:eastAsia="zh-CN"/>
+        </w:rPr>
+        <w:t>该命令执行后，会在当前文件夹下生成__buildjs文件夹，放置初始化的配置文件，具体相关文件可参考上文。同时，它会执行初始化事件：1、同步__src的静态资源文件到当前路径下的src文件夹（新建）；2、同步__src的.tpl等H5页面模板文件到其上一级的views文件夹下的src文件夹（新建）；3、根据当前文件夹下的conf文件夹里文件生成conf.js的seajs前端配置文件；4、对__src和conf文件夹分别进行inotifywait实时监听。只要__src或conf的相关监听文件有变动，就会对应执行同步脚本和配置文件生成脚本，同时默认会从front的src和views的src对应生成一份国际化英文版本（生成对应的en文件夹爱）。</w:t>
+      </w:r>
+    </w:p>
+    <w:p>
+      <w:pPr>
+        <w:widowControl w:val="0"/>
+        <w:numPr>
+          <w:numId w:val="0"/>
+        </w:numPr>
+        <w:wordWrap/>
+        <w:adjustRightInd/>
+        <w:snapToGrid/>
+        <w:spacing w:before="0" w:after="0" w:line="360" w:lineRule="auto"/>
+        <w:ind w:right="0" w:firstLine="420" w:firstLineChars="0"/>
+        <w:jc w:val="both"/>
+        <w:textAlignment w:val="auto"/>
+        <w:outlineLvl w:val="9"/>
+        <w:rPr>
+          <w:rFonts w:hint="eastAsia"/>
+          <w:lang w:val="en-US" w:eastAsia="zh-CN"/>
+        </w:rPr>
+      </w:pPr>
+      <w:r>
+        <w:rPr>
+          <w:rFonts w:hint="eastAsia"/>
+          <w:lang w:val="en-US" w:eastAsia="zh-CN"/>
+        </w:rPr>
+        <w:t>命令列表及功能如下表：</w:t>
+      </w:r>
+    </w:p>
+    <w:p>
+      <w:pPr>
+        <w:widowControl w:val="0"/>
+        <w:numPr>
+          <w:numId w:val="0"/>
+        </w:numPr>
+        <w:wordWrap/>
+        <w:adjustRightInd/>
+        <w:snapToGrid/>
+        <w:spacing w:before="0" w:after="0" w:line="360" w:lineRule="auto"/>
+        <w:ind w:right="0" w:firstLine="420" w:firstLineChars="0"/>
+        <w:jc w:val="both"/>
+        <w:textAlignment w:val="auto"/>
+        <w:outlineLvl w:val="9"/>
+        <w:rPr>
+          <w:rFonts w:hint="eastAsia"/>
+          <w:lang w:val="en-US" w:eastAsia="zh-CN"/>
+        </w:rPr>
+      </w:pPr>
+      <w:r>
+        <w:rPr>
+          <w:rFonts w:hint="eastAsia"/>
+          <w:lang w:val="en-US" w:eastAsia="zh-CN"/>
+        </w:rPr>
+        <w:t>Usage: buildjs [options] [argv1] [argv2] ...</w:t>
+      </w:r>
+    </w:p>
+    <w:tbl>
+      <w:tblPr>
+        <w:tblW w:w="7999" w:type="dxa"/>
+        <w:tblInd w:w="522" w:type="dxa"/>
+        <w:tblBorders>
+          <w:top w:val="single" w:color="C0C0C0" w:sz="4" w:space="0"/>
+          <w:left w:val="single" w:color="C0C0C0" w:sz="4" w:space="0"/>
+          <w:bottom w:val="single" w:color="C0C0C0" w:sz="4" w:space="0"/>
+          <w:right w:val="single" w:color="C0C0C0" w:sz="4" w:space="0"/>
+          <w:insideH w:val="single" w:color="C0C0C0" w:sz="4" w:space="0"/>
+          <w:insideV w:val="single" w:color="C0C0C0" w:sz="4" w:space="0"/>
+        </w:tblBorders>
+        <w:tblLayout w:type="fixed"/>
+        <w:tblCellMar>
+          <w:left w:w="108" w:type="dxa"/>
+          <w:right w:w="108" w:type="dxa"/>
+        </w:tblCellMar>
+      </w:tblPr>
+      <w:tblGrid>
+        <w:gridCol w:w="2247"/>
+        <w:gridCol w:w="5752"/>
+      </w:tblGrid>
+      <w:tr>
+        <w:tblPrEx>
+          <w:tblBorders>
+            <w:top w:val="single" w:color="C0C0C0" w:sz="4" w:space="0"/>
+            <w:left w:val="single" w:color="C0C0C0" w:sz="4" w:space="0"/>
+            <w:bottom w:val="single" w:color="C0C0C0" w:sz="4" w:space="0"/>
+            <w:right w:val="single" w:color="C0C0C0" w:sz="4" w:space="0"/>
+            <w:insideH w:val="single" w:color="C0C0C0" w:sz="4" w:space="0"/>
+            <w:insideV w:val="single" w:color="C0C0C0" w:sz="4" w:space="0"/>
+          </w:tblBorders>
+          <w:tblLayout w:type="fixed"/>
+          <w:tblCellMar>
+            <w:left w:w="108" w:type="dxa"/>
+            <w:right w:w="108" w:type="dxa"/>
+          </w:tblCellMar>
+        </w:tblPrEx>
+        <w:trPr>
+          <w:trHeight w:val="0" w:hRule="atLeast"/>
+        </w:trPr>
+        <w:tc>
+          <w:tcPr>
+            <w:tcW w:w="7999" w:type="dxa"/>
+            <w:gridSpan w:val="2"/>
+            <w:tcBorders>
+              <w:top w:val="single" w:color="F79646" w:sz="8" w:space="0"/>
+              <w:left w:val="single" w:color="F79646" w:sz="8" w:space="0"/>
+              <w:bottom w:val="single" w:color="F79646" w:sz="8" w:space="0"/>
+              <w:right w:val="dotted" w:color="auto" w:sz="4" w:space="0"/>
+              <w:tl2br w:val="nil"/>
+              <w:tr2bl w:val="nil"/>
+            </w:tcBorders>
+            <w:shd w:val="clear" w:color="auto" w:fill="F79646"/>
+            <w:vAlign w:val="top"/>
+          </w:tcPr>
+          <w:p>
+            <w:pPr>
+              <w:widowControl w:val="0"/>
+              <w:numPr>
+                <w:numId w:val="0"/>
+              </w:numPr>
+              <w:wordWrap/>
+              <w:adjustRightInd/>
+              <w:snapToGrid/>
+              <w:spacing w:before="0" w:after="0" w:line="360" w:lineRule="auto"/>
+              <w:ind w:right="0"/>
+              <w:jc w:val="both"/>
+              <w:textAlignment w:val="auto"/>
+              <w:outlineLvl w:val="9"/>
+              <w:rPr>
+                <w:rFonts w:hint="eastAsia"/>
+                <w:color w:val="FFFFFF"/>
+                <w:lang w:val="en-US" w:eastAsia="zh-CN"/>
+              </w:rPr>
+            </w:pPr>
+            <w:r>
+              <w:rPr>
+                <w:rFonts w:hint="eastAsia"/>
+                <w:color w:val="FFFFFF"/>
+                <w:lang w:val="en-US" w:eastAsia="zh-CN"/>
+              </w:rPr>
+              <w:t>options</w:t>
+            </w:r>
+          </w:p>
+        </w:tc>
+      </w:tr>
+      <w:tr>
+        <w:tblPrEx>
+          <w:tblBorders>
+            <w:top w:val="single" w:color="C0C0C0" w:sz="4" w:space="0"/>
+            <w:left w:val="single" w:color="C0C0C0" w:sz="4" w:space="0"/>
+            <w:bottom w:val="single" w:color="C0C0C0" w:sz="4" w:space="0"/>
+            <w:right w:val="single" w:color="C0C0C0" w:sz="4" w:space="0"/>
+            <w:insideH w:val="single" w:color="C0C0C0" w:sz="4" w:space="0"/>
+            <w:insideV w:val="single" w:color="C0C0C0" w:sz="4" w:space="0"/>
+          </w:tblBorders>
+          <w:tblLayout w:type="fixed"/>
+          <w:tblCellMar>
+            <w:left w:w="108" w:type="dxa"/>
+            <w:right w:w="108" w:type="dxa"/>
+          </w:tblCellMar>
+        </w:tblPrEx>
+        <w:trPr>
+          <w:trHeight w:val="0" w:hRule="atLeast"/>
+        </w:trPr>
+        <w:tc>
+          <w:tcPr>
+            <w:tcW w:w="2247" w:type="dxa"/>
+            <w:tcBorders>
+              <w:top w:val="single" w:color="F79646" w:sz="8" w:space="0"/>
+              <w:left w:val="single" w:color="F79646" w:sz="8" w:space="0"/>
+              <w:bottom w:val="single" w:color="F79646" w:sz="8" w:space="0"/>
+              <w:right w:val="dotted" w:color="auto" w:sz="4" w:space="0"/>
+              <w:tl2br w:val="nil"/>
+              <w:tr2bl w:val="nil"/>
+            </w:tcBorders>
+            <w:shd w:val="clear" w:color="auto" w:fill="FFFFFF"/>
+            <w:vAlign w:val="top"/>
+          </w:tcPr>
+          <w:p>
+            <w:pPr>
+              <w:widowControl w:val="0"/>
+              <w:numPr>
+                <w:numId w:val="0"/>
+              </w:numPr>
+              <w:wordWrap/>
+              <w:adjustRightInd/>
+              <w:snapToGrid/>
+              <w:spacing w:before="0" w:after="0" w:line="400" w:lineRule="exact"/>
+              <w:ind w:left="0" w:leftChars="0" w:right="0" w:firstLine="0" w:firstLineChars="0"/>
+              <w:jc w:val="both"/>
+              <w:textAlignment w:val="auto"/>
+              <w:outlineLvl w:val="9"/>
+              <w:rPr>
+                <w:rFonts w:hint="eastAsia"/>
+                <w:color w:val="000000"/>
+                <w:lang w:val="en-US" w:eastAsia="zh-CN"/>
+              </w:rPr>
+            </w:pPr>
+            <w:r>
+              <w:rPr>
+                <w:rFonts w:hint="eastAsia"/>
+                <w:color w:val="000000"/>
+                <w:lang w:val="en-US" w:eastAsia="zh-CN"/>
+              </w:rPr>
+              <w:t>-init [src]</w:t>
+            </w:r>
+          </w:p>
+        </w:tc>
+        <w:tc>
+          <w:tcPr>
+            <w:tcW w:w="5752" w:type="dxa"/>
+            <w:tcBorders>
+              <w:top w:val="single" w:color="F79646" w:sz="8" w:space="0"/>
+              <w:left w:val="dotted" w:color="auto" w:sz="4" w:space="0"/>
+              <w:bottom w:val="single" w:color="F79646" w:sz="8" w:space="0"/>
+              <w:right w:val="single" w:color="F79646" w:sz="8" w:space="0"/>
+              <w:tl2br w:val="nil"/>
+              <w:tr2bl w:val="nil"/>
+            </w:tcBorders>
+            <w:shd w:val="clear" w:color="auto" w:fill="FFFFFF"/>
+            <w:vAlign w:val="top"/>
+          </w:tcPr>
+          <w:p>
+            <w:pPr>
+              <w:widowControl w:val="0"/>
+              <w:numPr>
+                <w:numId w:val="0"/>
+              </w:numPr>
+              <w:wordWrap/>
+              <w:adjustRightInd/>
+              <w:snapToGrid/>
+              <w:spacing w:before="0" w:after="0" w:line="400" w:lineRule="exact"/>
+              <w:ind w:left="0" w:leftChars="0" w:right="0" w:firstLine="0" w:firstLineChars="0"/>
+              <w:jc w:val="both"/>
+              <w:textAlignment w:val="auto"/>
+              <w:outlineLvl w:val="9"/>
+              <w:rPr>
+                <w:rFonts w:hint="eastAsia"/>
+                <w:color w:val="000000"/>
+                <w:lang w:val="en-US" w:eastAsia="zh-CN"/>
+              </w:rPr>
+            </w:pPr>
+            <w:r>
+              <w:rPr>
+                <w:rFonts w:hint="eastAsia"/>
+                <w:color w:val="000000"/>
+                <w:lang w:val="en-US" w:eastAsia="zh-CN"/>
+              </w:rPr>
+              <w:t>初始化buildjs功能，需要把当前路径切换到源项目文件夹，如（后续介绍的options使用方式一致）：</w:t>
+            </w:r>
+          </w:p>
+          <w:p>
+            <w:pPr>
+              <w:widowControl w:val="0"/>
+              <w:numPr>
+                <w:numId w:val="0"/>
+              </w:numPr>
+              <w:shd w:val="clear" w:color="auto" w:fill="E6E6E6"/>
+              <w:wordWrap/>
+              <w:adjustRightInd/>
+              <w:snapToGrid/>
+              <w:spacing w:before="0" w:after="0" w:line="400" w:lineRule="exact"/>
+              <w:ind w:left="0" w:leftChars="0" w:right="0" w:firstLine="0" w:firstLineChars="0"/>
+              <w:jc w:val="both"/>
+              <w:textAlignment w:val="auto"/>
+              <w:outlineLvl w:val="9"/>
+              <w:rPr>
+                <w:rFonts w:hint="default" w:ascii="Calibri" w:hAnsi="Calibri" w:cs="Calibri"/>
+                <w:color w:val="808080"/>
+                <w:lang w:val="en-US" w:eastAsia="zh-CN"/>
+              </w:rPr>
+            </w:pPr>
+            <w:r>
+              <w:rPr>
+                <w:rFonts w:hint="default" w:ascii="Calibri" w:hAnsi="Calibri" w:cs="Calibri"/>
+                <w:color w:val="808080"/>
+                <w:lang w:val="en-US" w:eastAsia="zh-CN"/>
+              </w:rPr>
+              <w:t>~: cd /data/ivy/ipick/cms_buildjs/front</w:t>
+            </w:r>
+          </w:p>
+          <w:p>
+            <w:pPr>
+              <w:widowControl w:val="0"/>
+              <w:numPr>
+                <w:numId w:val="0"/>
+              </w:numPr>
+              <w:shd w:val="clear" w:color="auto" w:fill="E6E6E6"/>
+              <w:wordWrap/>
+              <w:adjustRightInd/>
+              <w:snapToGrid/>
+              <w:spacing w:before="0" w:after="0" w:line="400" w:lineRule="exact"/>
+              <w:ind w:left="0" w:leftChars="0" w:right="0" w:firstLine="0" w:firstLineChars="0"/>
+              <w:jc w:val="both"/>
+              <w:textAlignment w:val="auto"/>
+              <w:outlineLvl w:val="9"/>
+              <w:rPr>
+                <w:rFonts w:hint="default" w:ascii="Calibri" w:hAnsi="Calibri" w:cs="Calibri"/>
+                <w:color w:val="808080"/>
+                <w:lang w:val="en-US" w:eastAsia="zh-CN"/>
+              </w:rPr>
+            </w:pPr>
+            <w:r>
+              <w:rPr>
+                <w:rFonts w:hint="default" w:ascii="Calibri" w:hAnsi="Calibri" w:cs="Calibri"/>
+                <w:color w:val="808080"/>
+                <w:lang w:val="en-US" w:eastAsia="zh-CN"/>
+              </w:rPr>
+              <w:t>/data/ivy/ipick/cms_buildjs/front: buildjs -init</w:t>
+            </w:r>
+          </w:p>
+          <w:p>
+            <w:pPr>
+              <w:widowControl w:val="0"/>
+              <w:numPr>
+                <w:numId w:val="0"/>
+              </w:numPr>
+              <w:wordWrap/>
+              <w:adjustRightInd/>
+              <w:snapToGrid/>
+              <w:spacing w:before="0" w:after="0" w:line="400" w:lineRule="exact"/>
+              <w:ind w:left="0" w:leftChars="0" w:right="0" w:firstLine="0" w:firstLineChars="0"/>
+              <w:jc w:val="both"/>
+              <w:textAlignment w:val="auto"/>
+              <w:outlineLvl w:val="9"/>
+              <w:rPr>
+                <w:rFonts w:hint="eastAsia"/>
+                <w:b w:val="0"/>
+                <w:bCs w:val="0"/>
+                <w:color w:val="000000"/>
+                <w:lang w:val="en-US" w:eastAsia="zh-CN"/>
+              </w:rPr>
+            </w:pPr>
+            <w:r>
+              <w:rPr>
+                <w:rFonts w:hint="eastAsia"/>
+                <w:color w:val="000000"/>
+                <w:lang w:val="en-US" w:eastAsia="zh-CN"/>
+              </w:rPr>
+              <w:t>目录结构建议按照</w:t>
+            </w:r>
+            <w:r>
+              <w:rPr>
+                <w:rFonts w:hint="eastAsia"/>
+                <w:b/>
+                <w:bCs/>
+                <w:color w:val="000000"/>
+                <w:lang w:val="en-US" w:eastAsia="zh-CN"/>
+              </w:rPr>
+              <w:fldChar w:fldCharType="begin"/>
+            </w:r>
+            <w:r>
+              <w:rPr>
+                <w:rFonts w:hint="eastAsia"/>
+                <w:b/>
+                <w:bCs/>
+                <w:color w:val="000000"/>
+                <w:lang w:val="en-US" w:eastAsia="zh-CN"/>
+              </w:rPr>
+              <w:instrText xml:space="preserve"> HYPERLINK \l "_严格默认的目录结构规范" </w:instrText>
+            </w:r>
+            <w:r>
+              <w:rPr>
+                <w:rFonts w:hint="eastAsia"/>
+                <w:b/>
+                <w:bCs/>
+                <w:color w:val="000000"/>
+                <w:lang w:val="en-US" w:eastAsia="zh-CN"/>
+              </w:rPr>
+              <w:fldChar w:fldCharType="separate"/>
+            </w:r>
+            <w:r>
+              <w:rPr>
+                <w:rStyle w:val="6"/>
+                <w:rFonts w:hint="eastAsia"/>
+                <w:b/>
+                <w:bCs/>
+                <w:lang w:val="en-US" w:eastAsia="zh-CN"/>
+              </w:rPr>
+              <w:t>严格默认的目录结构规范</w:t>
+            </w:r>
+            <w:r>
+              <w:rPr>
+                <w:rFonts w:hint="eastAsia"/>
+                <w:b/>
+                <w:bCs/>
+                <w:color w:val="000000"/>
+                <w:lang w:val="en-US" w:eastAsia="zh-CN"/>
+              </w:rPr>
+              <w:fldChar w:fldCharType="end"/>
+            </w:r>
+            <w:r>
+              <w:rPr>
+                <w:rFonts w:hint="eastAsia"/>
+                <w:b w:val="0"/>
+                <w:bCs w:val="0"/>
+                <w:color w:val="000000"/>
+                <w:lang w:val="en-US" w:eastAsia="zh-CN"/>
+              </w:rPr>
+              <w:t>，否则需要手动更改生成的配置文件，并手动执行buildjs -wstart重新监听项目文件夹。</w:t>
+            </w:r>
+          </w:p>
+          <w:p>
+            <w:pPr>
+              <w:widowControl w:val="0"/>
+              <w:numPr>
+                <w:numId w:val="0"/>
+              </w:numPr>
+              <w:wordWrap/>
+              <w:adjustRightInd/>
+              <w:snapToGrid/>
+              <w:spacing w:before="0" w:after="0" w:line="400" w:lineRule="exact"/>
+              <w:ind w:left="0" w:leftChars="0" w:right="0" w:firstLine="0" w:firstLineChars="0"/>
+              <w:jc w:val="both"/>
+              <w:textAlignment w:val="auto"/>
+              <w:outlineLvl w:val="9"/>
+              <w:rPr>
+                <w:rFonts w:hint="eastAsia"/>
+                <w:b w:val="0"/>
+                <w:bCs w:val="0"/>
+                <w:color w:val="000000"/>
+                <w:lang w:val="en-US" w:eastAsia="zh-CN"/>
+              </w:rPr>
+            </w:pPr>
+            <w:r>
+              <w:rPr>
+                <w:rFonts w:hint="eastAsia"/>
+                <w:b w:val="0"/>
+                <w:bCs w:val="0"/>
+                <w:color w:val="000000"/>
+                <w:lang w:val="en-US" w:eastAsia="zh-CN"/>
+              </w:rPr>
+              <w:t>参数[src]，可选，若指定src，则以src为准，忽略当前文件夹路径，如：</w:t>
+            </w:r>
+          </w:p>
+          <w:p>
+            <w:pPr>
+              <w:widowControl w:val="0"/>
+              <w:numPr>
+                <w:numId w:val="0"/>
+              </w:numPr>
+              <w:shd w:val="clear" w:color="auto" w:fill="E6E6E6"/>
+              <w:wordWrap/>
+              <w:adjustRightInd/>
+              <w:snapToGrid/>
+              <w:spacing w:before="0" w:after="0" w:line="400" w:lineRule="exact"/>
+              <w:ind w:left="0" w:leftChars="0" w:right="0" w:firstLine="0" w:firstLineChars="0"/>
+              <w:jc w:val="both"/>
+              <w:textAlignment w:val="auto"/>
+              <w:outlineLvl w:val="9"/>
+              <w:rPr>
+                <w:rFonts w:hint="default" w:ascii="Calibri" w:hAnsi="Calibri" w:cs="Calibri"/>
+                <w:color w:val="808080"/>
+                <w:shd w:val="clear" w:color="auto" w:fill="E6E6E6"/>
+                <w:lang w:val="en-US" w:eastAsia="zh-CN"/>
+              </w:rPr>
+            </w:pPr>
+            <w:r>
+              <w:rPr>
+                <w:rFonts w:hint="default" w:ascii="Calibri" w:hAnsi="Calibri" w:cs="Calibri"/>
+                <w:color w:val="808080"/>
+                <w:shd w:val="clear" w:color="auto" w:fill="E6E6E6"/>
+                <w:lang w:val="en-US" w:eastAsia="zh-CN"/>
+              </w:rPr>
+              <w:t>~: buildjs -init /data/ivy/ipick/cms_buildjs/front</w:t>
+            </w:r>
+          </w:p>
+          <w:p>
+            <w:pPr>
+              <w:widowControl w:val="0"/>
+              <w:numPr>
+                <w:numId w:val="0"/>
+              </w:numPr>
+              <w:wordWrap/>
+              <w:adjustRightInd/>
+              <w:snapToGrid/>
+              <w:spacing w:before="0" w:after="0" w:line="400" w:lineRule="exact"/>
+              <w:ind w:left="0" w:leftChars="0" w:right="0" w:firstLine="0" w:firstLineChars="0"/>
+              <w:jc w:val="both"/>
+              <w:textAlignment w:val="auto"/>
+              <w:outlineLvl w:val="9"/>
+              <w:rPr>
+                <w:rFonts w:hint="eastAsia" w:eastAsia="宋体"/>
+                <w:color w:val="808080"/>
+                <w:shd w:val="clear" w:color="auto" w:fill="E6E6E6"/>
+                <w:lang w:val="en-US" w:eastAsia="zh-CN"/>
+              </w:rPr>
+            </w:pPr>
+            <w:r>
+              <w:rPr>
+                <w:rFonts w:hint="eastAsia"/>
+                <w:color w:val="auto"/>
+                <w:shd w:val="clear" w:color="auto" w:fill="auto"/>
+                <w:lang w:val="en-US" w:eastAsia="zh-CN"/>
+              </w:rPr>
+              <w:t>等同于上述所执行的。</w:t>
+            </w:r>
+          </w:p>
+        </w:tc>
+      </w:tr>
+      <w:tr>
+        <w:tblPrEx>
+          <w:tblBorders>
+            <w:top w:val="single" w:color="C0C0C0" w:sz="4" w:space="0"/>
+            <w:left w:val="single" w:color="C0C0C0" w:sz="4" w:space="0"/>
+            <w:bottom w:val="single" w:color="C0C0C0" w:sz="4" w:space="0"/>
+            <w:right w:val="single" w:color="C0C0C0" w:sz="4" w:space="0"/>
+            <w:insideH w:val="single" w:color="C0C0C0" w:sz="4" w:space="0"/>
+            <w:insideV w:val="single" w:color="C0C0C0" w:sz="4" w:space="0"/>
+          </w:tblBorders>
+          <w:tblLayout w:type="fixed"/>
+          <w:tblCellMar>
+            <w:left w:w="108" w:type="dxa"/>
+            <w:right w:w="108" w:type="dxa"/>
+          </w:tblCellMar>
+        </w:tblPrEx>
+        <w:trPr>
+          <w:trHeight w:val="0" w:hRule="atLeast"/>
+        </w:trPr>
+        <w:tc>
+          <w:tcPr>
+            <w:tcW w:w="2247" w:type="dxa"/>
+            <w:tcBorders>
+              <w:top w:val="single" w:color="F79646" w:sz="8" w:space="0"/>
+              <w:left w:val="single" w:color="F79646" w:sz="8" w:space="0"/>
+              <w:bottom w:val="single" w:color="F79646" w:sz="8" w:space="0"/>
+              <w:right w:val="dotted" w:color="auto" w:sz="4" w:space="0"/>
+              <w:tl2br w:val="nil"/>
+              <w:tr2bl w:val="nil"/>
+            </w:tcBorders>
+            <w:shd w:val="clear" w:color="auto" w:fill="FFFFFF"/>
+            <w:vAlign w:val="top"/>
+          </w:tcPr>
+          <w:p>
+            <w:pPr>
+              <w:widowControl w:val="0"/>
+              <w:numPr>
+                <w:numId w:val="0"/>
+              </w:numPr>
+              <w:wordWrap/>
+              <w:adjustRightInd/>
+              <w:snapToGrid/>
+              <w:spacing w:before="0" w:after="0" w:line="400" w:lineRule="exact"/>
+              <w:ind w:left="0" w:leftChars="0" w:right="0" w:firstLine="0" w:firstLineChars="0"/>
+              <w:jc w:val="both"/>
+              <w:textAlignment w:val="auto"/>
+              <w:outlineLvl w:val="9"/>
+              <w:rPr>
+                <w:rFonts w:hint="eastAsia" w:eastAsia="宋体"/>
+                <w:color w:val="000000"/>
+                <w:lang w:val="en-US" w:eastAsia="zh-CN"/>
+              </w:rPr>
+            </w:pPr>
+            <w:r>
+              <w:rPr>
+                <w:rFonts w:hint="eastAsia"/>
+                <w:color w:val="000000"/>
+                <w:lang w:val="en-US" w:eastAsia="zh-CN"/>
+              </w:rPr>
+              <w:t>-wstart [src] [conf]</w:t>
+            </w:r>
+          </w:p>
+        </w:tc>
+        <w:tc>
+          <w:tcPr>
+            <w:tcW w:w="5752" w:type="dxa"/>
+            <w:tcBorders>
+              <w:top w:val="single" w:color="F79646" w:sz="8" w:space="0"/>
+              <w:left w:val="dotted" w:color="auto" w:sz="4" w:space="0"/>
+              <w:bottom w:val="single" w:color="F79646" w:sz="8" w:space="0"/>
+              <w:right w:val="single" w:color="F79646" w:sz="8" w:space="0"/>
+              <w:tl2br w:val="nil"/>
+              <w:tr2bl w:val="nil"/>
+            </w:tcBorders>
+            <w:shd w:val="clear" w:color="auto" w:fill="FFFFFF"/>
+            <w:vAlign w:val="top"/>
+          </w:tcPr>
+          <w:p>
+            <w:pPr>
+              <w:widowControl w:val="0"/>
+              <w:numPr>
+                <w:numId w:val="0"/>
+              </w:numPr>
+              <w:wordWrap/>
+              <w:adjustRightInd/>
+              <w:snapToGrid/>
+              <w:spacing w:before="0" w:after="0" w:line="400" w:lineRule="exact"/>
+              <w:ind w:left="0" w:leftChars="0" w:right="0" w:firstLine="0" w:firstLineChars="0"/>
+              <w:jc w:val="both"/>
+              <w:textAlignment w:val="auto"/>
+              <w:outlineLvl w:val="9"/>
+              <w:rPr>
+                <w:rFonts w:hint="eastAsia"/>
+                <w:color w:val="000000"/>
+                <w:lang w:val="en-US" w:eastAsia="zh-CN"/>
+              </w:rPr>
+            </w:pPr>
+            <w:r>
+              <w:rPr>
+                <w:rFonts w:hint="eastAsia"/>
+                <w:color w:val="000000"/>
+                <w:lang w:val="en-US" w:eastAsia="zh-CN"/>
+              </w:rPr>
+              <w:t>启动inotifywait实时监听同步脚本和生成配置文件脚本，该脚本会先kill原有的inotifywait进程，再重新开启新进程。启动后，可通过ps -a | grep inotifywait来查看启用的进程。</w:t>
+            </w:r>
+          </w:p>
+          <w:p>
+            <w:pPr>
+              <w:widowControl w:val="0"/>
+              <w:numPr>
+                <w:numId w:val="0"/>
+              </w:numPr>
+              <w:wordWrap/>
+              <w:adjustRightInd/>
+              <w:snapToGrid/>
+              <w:spacing w:before="0" w:after="0" w:line="400" w:lineRule="exact"/>
+              <w:ind w:left="0" w:leftChars="0" w:right="0" w:firstLine="0" w:firstLineChars="0"/>
+              <w:jc w:val="both"/>
+              <w:textAlignment w:val="auto"/>
+              <w:outlineLvl w:val="9"/>
+              <w:rPr>
+                <w:rFonts w:hint="eastAsia" w:eastAsia="宋体"/>
+                <w:color w:val="000000"/>
+                <w:lang w:val="en-US" w:eastAsia="zh-CN"/>
+              </w:rPr>
+            </w:pPr>
+            <w:r>
+              <w:rPr>
+                <w:rFonts w:hint="eastAsia"/>
+                <w:color w:val="000000"/>
+                <w:lang w:val="en-US" w:eastAsia="zh-CN"/>
+              </w:rPr>
+              <w:t>参数[src]，可选，同-init的src。</w:t>
+            </w:r>
+          </w:p>
+          <w:p>
+            <w:pPr>
+              <w:widowControl w:val="0"/>
+              <w:numPr>
+                <w:numId w:val="0"/>
+              </w:numPr>
+              <w:wordWrap/>
+              <w:adjustRightInd/>
+              <w:snapToGrid/>
+              <w:spacing w:before="0" w:after="0" w:line="400" w:lineRule="exact"/>
+              <w:ind w:left="0" w:leftChars="0" w:right="0" w:firstLine="0" w:firstLineChars="0"/>
+              <w:jc w:val="both"/>
+              <w:textAlignment w:val="auto"/>
+              <w:outlineLvl w:val="9"/>
+              <w:rPr>
+                <w:rFonts w:hint="eastAsia" w:eastAsia="宋体"/>
+                <w:color w:val="000000"/>
+                <w:lang w:val="en-US" w:eastAsia="zh-CN"/>
+              </w:rPr>
+            </w:pPr>
+            <w:r>
+              <w:rPr>
+                <w:rFonts w:hint="eastAsia"/>
+                <w:color w:val="000000"/>
+                <w:lang w:val="en-US" w:eastAsia="zh-CN"/>
+              </w:rPr>
+              <w:t>参数[conf]，可选，指定监听时传入的配置文件，即可替代__buildjs/CONFIG.json这个配置文件。</w:t>
+            </w:r>
+          </w:p>
+        </w:tc>
+      </w:tr>
+      <w:tr>
+        <w:tblPrEx>
+          <w:tblBorders>
+            <w:top w:val="single" w:color="C0C0C0" w:sz="4" w:space="0"/>
+            <w:left w:val="single" w:color="C0C0C0" w:sz="4" w:space="0"/>
+            <w:bottom w:val="single" w:color="C0C0C0" w:sz="4" w:space="0"/>
+            <w:right w:val="single" w:color="C0C0C0" w:sz="4" w:space="0"/>
+            <w:insideH w:val="single" w:color="C0C0C0" w:sz="4" w:space="0"/>
+            <w:insideV w:val="single" w:color="C0C0C0" w:sz="4" w:space="0"/>
+          </w:tblBorders>
+          <w:tblLayout w:type="fixed"/>
+          <w:tblCellMar>
+            <w:left w:w="108" w:type="dxa"/>
+            <w:right w:w="108" w:type="dxa"/>
+          </w:tblCellMar>
+        </w:tblPrEx>
+        <w:trPr>
+          <w:trHeight w:val="0" w:hRule="atLeast"/>
+        </w:trPr>
+        <w:tc>
+          <w:tcPr>
+            <w:tcW w:w="2247" w:type="dxa"/>
+            <w:tcBorders>
+              <w:top w:val="single" w:color="F79646" w:sz="8" w:space="0"/>
+              <w:left w:val="single" w:color="F79646" w:sz="8" w:space="0"/>
+              <w:bottom w:val="single" w:color="F79646" w:sz="8" w:space="0"/>
+              <w:right w:val="dotted" w:color="auto" w:sz="4" w:space="0"/>
+              <w:tl2br w:val="nil"/>
+              <w:tr2bl w:val="nil"/>
+            </w:tcBorders>
+            <w:shd w:val="clear" w:color="auto" w:fill="FFFFFF"/>
+            <w:vAlign w:val="top"/>
+          </w:tcPr>
+          <w:p>
+            <w:pPr>
+              <w:widowControl w:val="0"/>
+              <w:numPr>
+                <w:numId w:val="0"/>
+              </w:numPr>
+              <w:wordWrap/>
+              <w:adjustRightInd/>
+              <w:snapToGrid/>
+              <w:spacing w:before="0" w:after="0" w:line="400" w:lineRule="exact"/>
+              <w:ind w:left="0" w:leftChars="0" w:right="0" w:firstLine="0" w:firstLineChars="0"/>
+              <w:jc w:val="both"/>
+              <w:textAlignment w:val="auto"/>
+              <w:outlineLvl w:val="9"/>
+              <w:rPr>
+                <w:rFonts w:hint="eastAsia" w:eastAsia="宋体"/>
+                <w:color w:val="000000"/>
+                <w:lang w:val="en-US" w:eastAsia="zh-CN"/>
+              </w:rPr>
+            </w:pPr>
+            <w:r>
+              <w:rPr>
+                <w:rFonts w:hint="eastAsia"/>
+                <w:color w:val="000000"/>
+                <w:lang w:val="en-US" w:eastAsia="zh-CN"/>
+              </w:rPr>
+              <w:t>-wstop [src]</w:t>
+            </w:r>
+          </w:p>
+        </w:tc>
+        <w:tc>
+          <w:tcPr>
+            <w:tcW w:w="5752" w:type="dxa"/>
+            <w:tcBorders>
+              <w:top w:val="single" w:color="F79646" w:sz="8" w:space="0"/>
+              <w:left w:val="dotted" w:color="auto" w:sz="4" w:space="0"/>
+              <w:bottom w:val="single" w:color="F79646" w:sz="8" w:space="0"/>
+              <w:right w:val="single" w:color="F79646" w:sz="8" w:space="0"/>
+              <w:tl2br w:val="nil"/>
+              <w:tr2bl w:val="nil"/>
+            </w:tcBorders>
+            <w:shd w:val="clear" w:color="auto" w:fill="FFFFFF"/>
+            <w:vAlign w:val="top"/>
+          </w:tcPr>
+          <w:p>
+            <w:pPr>
+              <w:widowControl w:val="0"/>
+              <w:numPr>
+                <w:numId w:val="0"/>
+              </w:numPr>
+              <w:wordWrap/>
+              <w:adjustRightInd/>
+              <w:snapToGrid/>
+              <w:spacing w:before="0" w:after="0" w:line="400" w:lineRule="exact"/>
+              <w:ind w:left="0" w:leftChars="0" w:right="0" w:firstLine="0" w:firstLineChars="0"/>
+              <w:jc w:val="both"/>
+              <w:textAlignment w:val="auto"/>
+              <w:outlineLvl w:val="9"/>
+              <w:rPr>
+                <w:rFonts w:hint="eastAsia"/>
+                <w:color w:val="000000"/>
+                <w:lang w:val="en-US" w:eastAsia="zh-CN"/>
+              </w:rPr>
+            </w:pPr>
+            <w:r>
+              <w:rPr>
+                <w:rFonts w:hint="eastAsia"/>
+                <w:color w:val="000000"/>
+                <w:lang w:val="en-US" w:eastAsia="zh-CN"/>
+              </w:rPr>
+              <w:t>停止inotifywait实时监听功能。</w:t>
+            </w:r>
+          </w:p>
+          <w:p>
+            <w:pPr>
+              <w:widowControl w:val="0"/>
+              <w:numPr>
+                <w:numId w:val="0"/>
+              </w:numPr>
+              <w:wordWrap/>
+              <w:adjustRightInd/>
+              <w:snapToGrid/>
+              <w:spacing w:before="0" w:after="0" w:line="400" w:lineRule="exact"/>
+              <w:ind w:left="0" w:leftChars="0" w:right="0" w:firstLine="0" w:firstLineChars="0"/>
+              <w:jc w:val="both"/>
+              <w:textAlignment w:val="auto"/>
+              <w:outlineLvl w:val="9"/>
+              <w:rPr>
+                <w:rFonts w:hint="eastAsia"/>
+                <w:color w:val="000000"/>
+                <w:lang w:val="en-US" w:eastAsia="zh-CN"/>
+              </w:rPr>
+            </w:pPr>
+            <w:r>
+              <w:rPr>
+                <w:rFonts w:hint="eastAsia"/>
+                <w:color w:val="000000"/>
+                <w:lang w:val="en-US" w:eastAsia="zh-CN"/>
+              </w:rPr>
+              <w:t>参数[src]，可选，同-init的src。</w:t>
+            </w:r>
+          </w:p>
+        </w:tc>
+      </w:tr>
+      <w:tr>
+        <w:tblPrEx>
+          <w:tblBorders>
+            <w:top w:val="single" w:color="C0C0C0" w:sz="4" w:space="0"/>
+            <w:left w:val="single" w:color="C0C0C0" w:sz="4" w:space="0"/>
+            <w:bottom w:val="single" w:color="C0C0C0" w:sz="4" w:space="0"/>
+            <w:right w:val="single" w:color="C0C0C0" w:sz="4" w:space="0"/>
+            <w:insideH w:val="single" w:color="C0C0C0" w:sz="4" w:space="0"/>
+            <w:insideV w:val="single" w:color="C0C0C0" w:sz="4" w:space="0"/>
+          </w:tblBorders>
+          <w:tblLayout w:type="fixed"/>
+          <w:tblCellMar>
+            <w:left w:w="108" w:type="dxa"/>
+            <w:right w:w="108" w:type="dxa"/>
+          </w:tblCellMar>
+        </w:tblPrEx>
+        <w:trPr>
+          <w:trHeight w:val="0" w:hRule="atLeast"/>
+        </w:trPr>
+        <w:tc>
+          <w:tcPr>
+            <w:tcW w:w="2247" w:type="dxa"/>
+            <w:tcBorders>
+              <w:top w:val="single" w:color="F79646" w:sz="8" w:space="0"/>
+              <w:left w:val="single" w:color="F79646" w:sz="8" w:space="0"/>
+              <w:bottom w:val="single" w:color="F79646" w:sz="8" w:space="0"/>
+              <w:right w:val="dotted" w:color="auto" w:sz="4" w:space="0"/>
+              <w:tl2br w:val="nil"/>
+              <w:tr2bl w:val="nil"/>
+            </w:tcBorders>
+            <w:shd w:val="clear" w:color="auto" w:fill="FFFFFF"/>
+            <w:vAlign w:val="top"/>
+          </w:tcPr>
+          <w:p>
+            <w:pPr>
+              <w:widowControl w:val="0"/>
+              <w:numPr>
+                <w:numId w:val="0"/>
+              </w:numPr>
+              <w:wordWrap/>
+              <w:adjustRightInd/>
+              <w:snapToGrid/>
+              <w:spacing w:before="0" w:after="0" w:line="400" w:lineRule="exact"/>
+              <w:ind w:left="0" w:leftChars="0" w:right="0" w:firstLine="0" w:firstLineChars="0"/>
+              <w:jc w:val="both"/>
+              <w:textAlignment w:val="auto"/>
+              <w:outlineLvl w:val="9"/>
+              <w:rPr>
+                <w:rFonts w:hint="eastAsia"/>
+                <w:color w:val="000000"/>
+                <w:lang w:val="en-US" w:eastAsia="zh-CN"/>
+              </w:rPr>
+            </w:pPr>
+            <w:r>
+              <w:rPr>
+                <w:rFonts w:hint="eastAsia"/>
+                <w:color w:val="000000"/>
+                <w:lang w:val="en-US" w:eastAsia="zh-CN"/>
+              </w:rPr>
+              <w:t>-xgettext [lang] [conf]</w:t>
+            </w:r>
+          </w:p>
+        </w:tc>
+        <w:tc>
+          <w:tcPr>
+            <w:tcW w:w="5752" w:type="dxa"/>
+            <w:tcBorders>
+              <w:top w:val="single" w:color="F79646" w:sz="8" w:space="0"/>
+              <w:left w:val="dotted" w:color="auto" w:sz="4" w:space="0"/>
+              <w:bottom w:val="single" w:color="F79646" w:sz="8" w:space="0"/>
+              <w:right w:val="single" w:color="F79646" w:sz="8" w:space="0"/>
+              <w:tl2br w:val="nil"/>
+              <w:tr2bl w:val="nil"/>
+            </w:tcBorders>
+            <w:shd w:val="clear" w:color="auto" w:fill="FFFFFF"/>
+            <w:vAlign w:val="top"/>
+          </w:tcPr>
+          <w:p>
+            <w:pPr>
+              <w:widowControl w:val="0"/>
+              <w:numPr>
+                <w:numId w:val="0"/>
+              </w:numPr>
+              <w:wordWrap/>
+              <w:adjustRightInd/>
+              <w:snapToGrid/>
+              <w:spacing w:before="0" w:after="0" w:line="400" w:lineRule="exact"/>
+              <w:ind w:left="0" w:leftChars="0" w:right="0" w:firstLine="0" w:firstLineChars="0"/>
+              <w:jc w:val="both"/>
+              <w:textAlignment w:val="auto"/>
+              <w:outlineLvl w:val="9"/>
+              <w:rPr>
+                <w:rFonts w:hint="eastAsia"/>
+                <w:color w:val="000000"/>
+                <w:lang w:val="en-US" w:eastAsia="zh-CN"/>
+              </w:rPr>
+            </w:pPr>
+            <w:r>
+              <w:rPr>
+                <w:rFonts w:hint="eastAsia"/>
+                <w:color w:val="000000"/>
+                <w:lang w:val="en-US" w:eastAsia="zh-CN"/>
+              </w:rPr>
+              <w:t>提取待翻译的词条。</w:t>
+            </w:r>
+          </w:p>
+          <w:p>
+            <w:pPr>
+              <w:widowControl w:val="0"/>
+              <w:numPr>
+                <w:numId w:val="0"/>
+              </w:numPr>
+              <w:wordWrap/>
+              <w:adjustRightInd/>
+              <w:snapToGrid/>
+              <w:spacing w:before="0" w:after="0" w:line="400" w:lineRule="exact"/>
+              <w:ind w:left="0" w:leftChars="0" w:right="0" w:firstLine="0" w:firstLineChars="0"/>
+              <w:jc w:val="both"/>
+              <w:textAlignment w:val="auto"/>
+              <w:outlineLvl w:val="9"/>
+              <w:rPr>
+                <w:rFonts w:hint="eastAsia"/>
+                <w:color w:val="000000"/>
+                <w:lang w:val="en-US" w:eastAsia="zh-CN"/>
+              </w:rPr>
+            </w:pPr>
+            <w:r>
+              <w:rPr>
+                <w:rFonts w:hint="eastAsia"/>
+                <w:color w:val="000000"/>
+                <w:lang w:val="en-US" w:eastAsia="zh-CN"/>
+              </w:rPr>
+              <w:t>默认是以__buildjs/XGETTEXT_CONFIG.json配置值为准，从__src里提取所有已标记的待翻译词条，标记格式同之前文档所提到的。</w:t>
+            </w:r>
+          </w:p>
+          <w:p>
+            <w:pPr>
+              <w:widowControl w:val="0"/>
+              <w:numPr>
+                <w:numId w:val="0"/>
+              </w:numPr>
+              <w:wordWrap/>
+              <w:adjustRightInd/>
+              <w:snapToGrid/>
+              <w:spacing w:before="0" w:after="0" w:line="400" w:lineRule="exact"/>
+              <w:ind w:left="0" w:leftChars="0" w:right="0" w:firstLine="0" w:firstLineChars="0"/>
+              <w:jc w:val="both"/>
+              <w:textAlignment w:val="auto"/>
+              <w:outlineLvl w:val="9"/>
+              <w:rPr>
+                <w:rFonts w:hint="eastAsia"/>
+                <w:color w:val="000000"/>
+                <w:lang w:val="en-US" w:eastAsia="zh-CN"/>
+              </w:rPr>
+            </w:pPr>
+            <w:r>
+              <w:rPr>
+                <w:rFonts w:hint="eastAsia"/>
+                <w:color w:val="000000"/>
+                <w:lang w:val="en-US" w:eastAsia="zh-CN"/>
+              </w:rPr>
+              <w:t>参数[lang]，指定提取出的po文件语言类型，不指定则默认为en，会输出到__buildjs/i18n/i18n.en.po文件，目前仅支持po格式。</w:t>
+            </w:r>
+          </w:p>
+          <w:p>
+            <w:pPr>
+              <w:widowControl w:val="0"/>
+              <w:numPr>
+                <w:numId w:val="0"/>
+              </w:numPr>
+              <w:wordWrap/>
+              <w:adjustRightInd/>
+              <w:snapToGrid/>
+              <w:spacing w:before="0" w:after="0" w:line="400" w:lineRule="exact"/>
+              <w:ind w:left="0" w:leftChars="0" w:right="0" w:firstLine="0" w:firstLineChars="0"/>
+              <w:jc w:val="both"/>
+              <w:textAlignment w:val="auto"/>
+              <w:outlineLvl w:val="9"/>
+              <w:rPr>
+                <w:rFonts w:hint="eastAsia"/>
+                <w:color w:val="000000"/>
+                <w:lang w:val="en-US" w:eastAsia="zh-CN"/>
+              </w:rPr>
+            </w:pPr>
+            <w:r>
+              <w:rPr>
+                <w:rFonts w:hint="eastAsia"/>
+                <w:color w:val="000000"/>
+                <w:lang w:val="en-US" w:eastAsia="zh-CN"/>
+              </w:rPr>
+              <w:t>参数[conf]，即代替XGETTEXT_CONFIG.json的配置文件路径。</w:t>
+            </w:r>
+          </w:p>
+        </w:tc>
+      </w:tr>
+      <w:tr>
+        <w:tblPrEx>
+          <w:tblBorders>
+            <w:top w:val="single" w:color="C0C0C0" w:sz="4" w:space="0"/>
+            <w:left w:val="single" w:color="C0C0C0" w:sz="4" w:space="0"/>
+            <w:bottom w:val="single" w:color="C0C0C0" w:sz="4" w:space="0"/>
+            <w:right w:val="single" w:color="C0C0C0" w:sz="4" w:space="0"/>
+            <w:insideH w:val="single" w:color="C0C0C0" w:sz="4" w:space="0"/>
+            <w:insideV w:val="single" w:color="C0C0C0" w:sz="4" w:space="0"/>
+          </w:tblBorders>
+          <w:tblLayout w:type="fixed"/>
+          <w:tblCellMar>
+            <w:left w:w="108" w:type="dxa"/>
+            <w:right w:w="108" w:type="dxa"/>
+          </w:tblCellMar>
+        </w:tblPrEx>
+        <w:trPr>
+          <w:trHeight w:val="0" w:hRule="atLeast"/>
+        </w:trPr>
+        <w:tc>
+          <w:tcPr>
+            <w:tcW w:w="2247" w:type="dxa"/>
+            <w:tcBorders>
+              <w:top w:val="single" w:color="F79646" w:sz="8" w:space="0"/>
+              <w:left w:val="single" w:color="F79646" w:sz="8" w:space="0"/>
+              <w:bottom w:val="single" w:color="F79646" w:sz="8" w:space="0"/>
+              <w:right w:val="dotted" w:color="auto" w:sz="4" w:space="0"/>
+              <w:tl2br w:val="nil"/>
+              <w:tr2bl w:val="nil"/>
+            </w:tcBorders>
+            <w:shd w:val="clear" w:color="auto" w:fill="FFFFFF"/>
+            <w:vAlign w:val="top"/>
+          </w:tcPr>
+          <w:p>
+            <w:pPr>
+              <w:widowControl w:val="0"/>
+              <w:numPr>
+                <w:numId w:val="0"/>
+              </w:numPr>
+              <w:wordWrap/>
+              <w:adjustRightInd/>
+              <w:snapToGrid/>
+              <w:spacing w:before="0" w:after="0" w:line="400" w:lineRule="exact"/>
+              <w:ind w:left="0" w:leftChars="0" w:right="0" w:firstLine="0" w:firstLineChars="0"/>
+              <w:jc w:val="both"/>
+              <w:textAlignment w:val="auto"/>
+              <w:outlineLvl w:val="9"/>
+              <w:rPr>
+                <w:rFonts w:hint="eastAsia" w:eastAsia="宋体"/>
+                <w:color w:val="000000"/>
+                <w:lang w:val="en-US" w:eastAsia="zh-CN"/>
+              </w:rPr>
+            </w:pPr>
+            <w:r>
+              <w:rPr>
+                <w:rFonts w:hint="eastAsia" w:eastAsia="宋体"/>
+                <w:color w:val="000000"/>
+                <w:lang w:val="en-US" w:eastAsia="zh-CN"/>
+              </w:rPr>
+              <w:t>-gettext [lang] [conf]</w:t>
+            </w:r>
+          </w:p>
+        </w:tc>
+        <w:tc>
+          <w:tcPr>
+            <w:tcW w:w="5752" w:type="dxa"/>
+            <w:tcBorders>
+              <w:top w:val="single" w:color="F79646" w:sz="8" w:space="0"/>
+              <w:left w:val="dotted" w:color="auto" w:sz="4" w:space="0"/>
+              <w:bottom w:val="single" w:color="F79646" w:sz="8" w:space="0"/>
+              <w:right w:val="single" w:color="F79646" w:sz="8" w:space="0"/>
+              <w:tl2br w:val="nil"/>
+              <w:tr2bl w:val="nil"/>
+            </w:tcBorders>
+            <w:shd w:val="clear" w:color="auto" w:fill="FFFFFF"/>
+            <w:vAlign w:val="top"/>
+          </w:tcPr>
+          <w:p>
+            <w:pPr>
+              <w:widowControl w:val="0"/>
+              <w:numPr>
+                <w:numId w:val="0"/>
+              </w:numPr>
+              <w:wordWrap/>
+              <w:adjustRightInd/>
+              <w:snapToGrid/>
+              <w:spacing w:before="0" w:after="0" w:line="400" w:lineRule="exact"/>
+              <w:ind w:left="0" w:leftChars="0" w:right="0" w:firstLine="0" w:firstLineChars="0"/>
+              <w:jc w:val="both"/>
+              <w:textAlignment w:val="auto"/>
+              <w:outlineLvl w:val="9"/>
+              <w:rPr>
+                <w:rFonts w:hint="eastAsia"/>
+                <w:color w:val="000000"/>
+                <w:lang w:val="en-US" w:eastAsia="zh-CN"/>
+              </w:rPr>
+            </w:pPr>
+            <w:r>
+              <w:rPr>
+                <w:rFonts w:hint="eastAsia"/>
+                <w:color w:val="000000"/>
+                <w:lang w:val="en-US" w:eastAsia="zh-CN"/>
+              </w:rPr>
+              <w:t>根据已翻译好的po文件翻译已标记的待翻译词条。</w:t>
+            </w:r>
+          </w:p>
+          <w:p>
+            <w:pPr>
+              <w:widowControl w:val="0"/>
+              <w:numPr>
+                <w:numId w:val="0"/>
+              </w:numPr>
+              <w:wordWrap/>
+              <w:adjustRightInd/>
+              <w:snapToGrid/>
+              <w:spacing w:before="0" w:after="0" w:line="400" w:lineRule="exact"/>
+              <w:ind w:left="0" w:leftChars="0" w:right="0" w:firstLine="0" w:firstLineChars="0"/>
+              <w:jc w:val="both"/>
+              <w:textAlignment w:val="auto"/>
+              <w:outlineLvl w:val="9"/>
+              <w:rPr>
+                <w:rFonts w:hint="eastAsia"/>
+                <w:color w:val="000000"/>
+                <w:lang w:val="en-US" w:eastAsia="zh-CN"/>
+              </w:rPr>
+            </w:pPr>
+            <w:r>
+              <w:rPr>
+                <w:rFonts w:hint="eastAsia"/>
+                <w:color w:val="000000"/>
+                <w:lang w:val="en-US" w:eastAsia="zh-CN"/>
+              </w:rPr>
+              <w:t>会从front的src和views的src同步翻译到指定语言文件夹，如输出到en文件夹，则front和views下都有en文件夹，默</w:t>
+            </w:r>
+            <w:bookmarkStart w:id="1" w:name="_GoBack"/>
+            <w:r>
+              <w:rPr>
+                <w:rFonts w:hint="eastAsia"/>
+                <w:color w:val="000000"/>
+                <w:lang w:val="en-US" w:eastAsia="zh-CN"/>
+              </w:rPr>
+              <w:t>认是以__buildjs/GETTEXT_CONFIG.json配置值为准。</w:t>
+            </w:r>
+          </w:p>
+          <w:bookmarkEnd w:id="1"/>
+          <w:p>
+            <w:pPr>
+              <w:widowControl w:val="0"/>
+              <w:numPr>
+                <w:numId w:val="0"/>
+              </w:numPr>
+              <w:wordWrap/>
+              <w:adjustRightInd/>
+              <w:snapToGrid/>
+              <w:spacing w:before="0" w:after="0" w:line="400" w:lineRule="exact"/>
+              <w:ind w:left="0" w:leftChars="0" w:right="0" w:firstLine="0" w:firstLineChars="0"/>
+              <w:jc w:val="both"/>
+              <w:textAlignment w:val="auto"/>
+              <w:outlineLvl w:val="9"/>
+              <w:rPr>
+                <w:rFonts w:hint="eastAsia"/>
+                <w:color w:val="000000"/>
+                <w:lang w:val="en-US" w:eastAsia="zh-CN"/>
+              </w:rPr>
+            </w:pPr>
+            <w:r>
+              <w:rPr>
+                <w:rFonts w:hint="eastAsia"/>
+                <w:color w:val="000000"/>
+                <w:lang w:val="en-US" w:eastAsia="zh-CN"/>
+              </w:rPr>
+              <w:t>参数[lang]和[conf]同-xgettext。</w:t>
+            </w:r>
+          </w:p>
+        </w:tc>
+      </w:tr>
+      <w:tr>
+        <w:tblPrEx>
+          <w:tblBorders>
+            <w:top w:val="single" w:color="C0C0C0" w:sz="4" w:space="0"/>
+            <w:left w:val="single" w:color="C0C0C0" w:sz="4" w:space="0"/>
+            <w:bottom w:val="single" w:color="C0C0C0" w:sz="4" w:space="0"/>
+            <w:right w:val="single" w:color="C0C0C0" w:sz="4" w:space="0"/>
+            <w:insideH w:val="single" w:color="C0C0C0" w:sz="4" w:space="0"/>
+            <w:insideV w:val="single" w:color="C0C0C0" w:sz="4" w:space="0"/>
+          </w:tblBorders>
+          <w:tblLayout w:type="fixed"/>
+          <w:tblCellMar>
+            <w:left w:w="108" w:type="dxa"/>
+            <w:right w:w="108" w:type="dxa"/>
+          </w:tblCellMar>
+        </w:tblPrEx>
+        <w:trPr>
+          <w:trHeight w:val="0" w:hRule="atLeast"/>
+        </w:trPr>
+        <w:tc>
+          <w:tcPr>
+            <w:tcW w:w="2247" w:type="dxa"/>
+            <w:tcBorders>
+              <w:top w:val="single" w:color="F79646" w:sz="8" w:space="0"/>
+              <w:left w:val="single" w:color="F79646" w:sz="8" w:space="0"/>
+              <w:bottom w:val="single" w:color="F79646" w:sz="8" w:space="0"/>
+              <w:right w:val="dotted" w:color="auto" w:sz="4" w:space="0"/>
+              <w:tl2br w:val="nil"/>
+              <w:tr2bl w:val="nil"/>
+            </w:tcBorders>
+            <w:shd w:val="clear" w:color="auto" w:fill="FFFFFF"/>
+            <w:vAlign w:val="top"/>
+          </w:tcPr>
+          <w:p>
+            <w:pPr>
+              <w:widowControl w:val="0"/>
+              <w:numPr>
+                <w:numId w:val="0"/>
+              </w:numPr>
+              <w:wordWrap/>
+              <w:adjustRightInd/>
+              <w:snapToGrid/>
+              <w:spacing w:before="0" w:after="0" w:line="400" w:lineRule="exact"/>
+              <w:ind w:left="0" w:leftChars="0" w:right="0" w:firstLine="0" w:firstLineChars="0"/>
+              <w:jc w:val="both"/>
+              <w:textAlignment w:val="auto"/>
+              <w:outlineLvl w:val="9"/>
+              <w:rPr>
+                <w:rFonts w:hint="eastAsia" w:eastAsia="宋体"/>
+                <w:color w:val="000000"/>
+                <w:lang w:val="en-US" w:eastAsia="zh-CN"/>
+              </w:rPr>
+            </w:pPr>
+            <w:r>
+              <w:rPr>
+                <w:rFonts w:hint="eastAsia"/>
+                <w:color w:val="000000"/>
+                <w:lang w:val="en-US" w:eastAsia="zh-CN"/>
+              </w:rPr>
+              <w:t>-release</w:t>
+            </w:r>
+          </w:p>
+        </w:tc>
+        <w:tc>
+          <w:tcPr>
+            <w:tcW w:w="5752" w:type="dxa"/>
+            <w:tcBorders>
+              <w:top w:val="single" w:color="F79646" w:sz="8" w:space="0"/>
+              <w:left w:val="dotted" w:color="auto" w:sz="4" w:space="0"/>
+              <w:bottom w:val="single" w:color="F79646" w:sz="8" w:space="0"/>
+              <w:right w:val="single" w:color="F79646" w:sz="8" w:space="0"/>
+              <w:tl2br w:val="nil"/>
+              <w:tr2bl w:val="nil"/>
+            </w:tcBorders>
+            <w:shd w:val="clear" w:color="auto" w:fill="FFFFFF"/>
+            <w:vAlign w:val="top"/>
+          </w:tcPr>
+          <w:p>
+            <w:pPr>
+              <w:widowControl w:val="0"/>
+              <w:numPr>
+                <w:numId w:val="0"/>
+              </w:numPr>
+              <w:wordWrap/>
+              <w:adjustRightInd/>
+              <w:snapToGrid/>
+              <w:spacing w:before="0" w:after="0" w:line="400" w:lineRule="exact"/>
+              <w:ind w:left="0" w:leftChars="0" w:right="0" w:firstLine="0" w:firstLineChars="0"/>
+              <w:jc w:val="both"/>
+              <w:textAlignment w:val="auto"/>
+              <w:outlineLvl w:val="9"/>
+              <w:rPr>
+                <w:rFonts w:hint="eastAsia"/>
+                <w:color w:val="000000"/>
+                <w:lang w:val="en-US" w:eastAsia="zh-CN"/>
+              </w:rPr>
+            </w:pPr>
+            <w:r>
+              <w:rPr>
+                <w:rFonts w:hint="eastAsia"/>
+                <w:color w:val="000000"/>
+                <w:lang w:val="en-US" w:eastAsia="zh-CN"/>
+              </w:rPr>
+              <w:t>TODO</w:t>
+            </w:r>
+          </w:p>
+        </w:tc>
+      </w:tr>
+      <w:tr>
+        <w:tblPrEx>
+          <w:tblBorders>
+            <w:top w:val="single" w:color="C0C0C0" w:sz="4" w:space="0"/>
+            <w:left w:val="single" w:color="C0C0C0" w:sz="4" w:space="0"/>
+            <w:bottom w:val="single" w:color="C0C0C0" w:sz="4" w:space="0"/>
+            <w:right w:val="single" w:color="C0C0C0" w:sz="4" w:space="0"/>
+            <w:insideH w:val="single" w:color="C0C0C0" w:sz="4" w:space="0"/>
+            <w:insideV w:val="single" w:color="C0C0C0" w:sz="4" w:space="0"/>
+          </w:tblBorders>
+          <w:tblLayout w:type="fixed"/>
+          <w:tblCellMar>
+            <w:left w:w="108" w:type="dxa"/>
+            <w:right w:w="108" w:type="dxa"/>
+          </w:tblCellMar>
+        </w:tblPrEx>
+        <w:trPr>
+          <w:trHeight w:val="0" w:hRule="atLeast"/>
+        </w:trPr>
+        <w:tc>
+          <w:tcPr>
+            <w:tcW w:w="2247" w:type="dxa"/>
+            <w:tcBorders>
+              <w:top w:val="single" w:color="F79646" w:sz="8" w:space="0"/>
+              <w:left w:val="single" w:color="F79646" w:sz="8" w:space="0"/>
+              <w:bottom w:val="single" w:color="F79646" w:sz="8" w:space="0"/>
+              <w:right w:val="dotted" w:color="auto" w:sz="4" w:space="0"/>
+              <w:tl2br w:val="nil"/>
+              <w:tr2bl w:val="nil"/>
+            </w:tcBorders>
+            <w:shd w:val="clear" w:color="auto" w:fill="FFFFFF"/>
+            <w:vAlign w:val="top"/>
+          </w:tcPr>
+          <w:p>
+            <w:pPr>
+              <w:widowControl w:val="0"/>
+              <w:numPr>
+                <w:numId w:val="0"/>
+              </w:numPr>
+              <w:wordWrap/>
+              <w:adjustRightInd/>
+              <w:snapToGrid/>
+              <w:spacing w:before="0" w:after="0" w:line="400" w:lineRule="exact"/>
+              <w:ind w:left="0" w:leftChars="0" w:right="0" w:firstLine="0" w:firstLineChars="0"/>
+              <w:jc w:val="both"/>
+              <w:textAlignment w:val="auto"/>
+              <w:outlineLvl w:val="9"/>
+              <w:rPr>
+                <w:rFonts w:hint="eastAsia"/>
+                <w:color w:val="000000"/>
+                <w:lang w:val="en-US" w:eastAsia="zh-CN"/>
+              </w:rPr>
+            </w:pPr>
+            <w:r>
+              <w:rPr>
+                <w:rFonts w:hint="eastAsia"/>
+                <w:color w:val="000000"/>
+                <w:lang w:val="en-US" w:eastAsia="zh-CN"/>
+              </w:rPr>
+              <w:t>-v</w:t>
+            </w:r>
+          </w:p>
+        </w:tc>
+        <w:tc>
+          <w:tcPr>
+            <w:tcW w:w="5752" w:type="dxa"/>
+            <w:tcBorders>
+              <w:top w:val="single" w:color="F79646" w:sz="8" w:space="0"/>
+              <w:left w:val="dotted" w:color="auto" w:sz="4" w:space="0"/>
+              <w:bottom w:val="single" w:color="F79646" w:sz="8" w:space="0"/>
+              <w:right w:val="single" w:color="F79646" w:sz="8" w:space="0"/>
+              <w:tl2br w:val="nil"/>
+              <w:tr2bl w:val="nil"/>
+            </w:tcBorders>
+            <w:shd w:val="clear" w:color="auto" w:fill="FFFFFF"/>
+            <w:vAlign w:val="top"/>
+          </w:tcPr>
+          <w:p>
+            <w:pPr>
+              <w:widowControl w:val="0"/>
+              <w:numPr>
+                <w:numId w:val="0"/>
+              </w:numPr>
+              <w:wordWrap/>
+              <w:adjustRightInd/>
+              <w:snapToGrid/>
+              <w:spacing w:before="0" w:after="0" w:line="400" w:lineRule="exact"/>
+              <w:ind w:left="0" w:leftChars="0" w:right="0" w:firstLine="0" w:firstLineChars="0"/>
+              <w:jc w:val="both"/>
+              <w:textAlignment w:val="auto"/>
+              <w:outlineLvl w:val="9"/>
+              <w:rPr>
+                <w:rFonts w:hint="eastAsia"/>
+                <w:color w:val="000000"/>
+                <w:lang w:val="en-US" w:eastAsia="zh-CN"/>
+              </w:rPr>
+            </w:pPr>
+            <w:r>
+              <w:rPr>
+                <w:rFonts w:hint="eastAsia"/>
+                <w:color w:val="000000"/>
+                <w:lang w:val="en-US" w:eastAsia="zh-CN"/>
+              </w:rPr>
+              <w:t>TODO</w:t>
+            </w:r>
+          </w:p>
+        </w:tc>
+      </w:tr>
+    </w:tbl>
+    <w:p>
+      <w:pPr>
+        <w:widowControl w:val="0"/>
+        <w:numPr>
+          <w:numId w:val="0"/>
+        </w:numPr>
+        <w:wordWrap/>
+        <w:adjustRightInd/>
+        <w:snapToGrid/>
+        <w:spacing w:before="0" w:after="0" w:line="360" w:lineRule="auto"/>
+        <w:ind w:right="0" w:firstLine="420" w:firstLineChars="0"/>
+        <w:jc w:val="both"/>
+        <w:textAlignment w:val="auto"/>
+        <w:outlineLvl w:val="9"/>
+        <w:rPr>
+          <w:rFonts w:hint="eastAsia"/>
+          <w:lang w:val="en-US" w:eastAsia="zh-CN"/>
+        </w:rPr>
+      </w:pPr>
+    </w:p>
+    <w:p>
+      <w:pPr>
+        <w:widowControl w:val="0"/>
+        <w:numPr>
+          <w:numId w:val="0"/>
+        </w:numPr>
+        <w:wordWrap/>
+        <w:adjustRightInd/>
+        <w:snapToGrid/>
+        <w:spacing w:before="0" w:after="0" w:line="360" w:lineRule="auto"/>
+        <w:ind w:right="0" w:firstLine="420" w:firstLineChars="0"/>
+        <w:jc w:val="both"/>
+        <w:textAlignment w:val="auto"/>
+        <w:outlineLvl w:val="9"/>
+        <w:rPr>
+          <w:rFonts w:hint="eastAsia"/>
+          <w:lang w:val="en-US" w:eastAsia="zh-CN"/>
+        </w:rPr>
+      </w:pPr>
+    </w:p>
+    <w:p>
+      <w:pPr>
+        <w:pStyle w:val="3"/>
+        <w:rPr>
+          <w:rFonts w:hint="eastAsia"/>
+          <w:lang w:val="en-US" w:eastAsia="zh-CN"/>
+        </w:rPr>
+      </w:pPr>
+      <w:r>
+        <w:rPr>
+          <w:rFonts w:hint="eastAsia"/>
+          <w:lang w:val="en-US" w:eastAsia="zh-CN"/>
+        </w:rPr>
+        <w:t>总结使用步骤：</w:t>
+      </w:r>
+    </w:p>
+    <w:p>
+      <w:pPr>
+        <w:spacing w:line="600" w:lineRule="auto"/>
+        <w:rPr>
+          <w:rFonts w:hint="eastAsia"/>
+          <w:b/>
+          <w:bCs/>
+          <w:sz w:val="28"/>
+          <w:szCs w:val="28"/>
+          <w:lang w:val="en-US" w:eastAsia="zh-CN"/>
+        </w:rPr>
+      </w:pPr>
+      <w:r>
+        <w:rPr>
+          <w:rFonts w:hint="eastAsia"/>
+          <w:b/>
+          <w:bCs/>
+          <w:sz w:val="28"/>
+          <w:szCs w:val="28"/>
+          <w:lang w:val="en-US" w:eastAsia="zh-CN"/>
+        </w:rPr>
+        <w:t>STEP1:</w:t>
+      </w:r>
+    </w:p>
+    <w:p>
+      <w:pPr>
+        <w:widowControl w:val="0"/>
+        <w:numPr>
+          <w:numId w:val="0"/>
+        </w:numPr>
+        <w:wordWrap/>
+        <w:adjustRightInd/>
+        <w:snapToGrid/>
+        <w:spacing w:before="0" w:after="0" w:line="600" w:lineRule="auto"/>
+        <w:ind w:right="0" w:firstLine="0" w:firstLineChars="0"/>
+        <w:jc w:val="both"/>
+        <w:textAlignment w:val="auto"/>
+        <w:outlineLvl w:val="9"/>
+        <w:rPr>
+          <w:rFonts w:hint="eastAsia"/>
+          <w:b/>
+          <w:bCs/>
+          <w:sz w:val="28"/>
+          <w:szCs w:val="28"/>
+          <w:lang w:val="en-US" w:eastAsia="zh-CN"/>
+        </w:rPr>
+      </w:pPr>
+      <w:r>
+        <w:rPr>
+          <w:rFonts w:hint="eastAsia"/>
+          <w:lang w:val="en-US" w:eastAsia="zh-CN"/>
+        </w:rPr>
+        <w:t>按照</w:t>
+      </w:r>
+      <w:r>
+        <w:rPr>
+          <w:rFonts w:hint="eastAsia"/>
+          <w:b/>
+          <w:bCs/>
+          <w:color w:val="000000"/>
+          <w:lang w:val="en-US" w:eastAsia="zh-CN"/>
+        </w:rPr>
+        <w:fldChar w:fldCharType="begin"/>
+      </w:r>
+      <w:r>
+        <w:rPr>
+          <w:rFonts w:hint="eastAsia"/>
+          <w:b/>
+          <w:bCs/>
+          <w:color w:val="000000"/>
+          <w:lang w:val="en-US" w:eastAsia="zh-CN"/>
+        </w:rPr>
+        <w:instrText xml:space="preserve"> HYPERLINK \l "_严格默认的目录结构规范" </w:instrText>
+      </w:r>
+      <w:r>
+        <w:rPr>
+          <w:rFonts w:hint="eastAsia"/>
+          <w:b/>
+          <w:bCs/>
+          <w:color w:val="000000"/>
+          <w:lang w:val="en-US" w:eastAsia="zh-CN"/>
+        </w:rPr>
+        <w:fldChar w:fldCharType="separate"/>
+      </w:r>
+      <w:r>
+        <w:rPr>
+          <w:rStyle w:val="6"/>
+          <w:rFonts w:hint="eastAsia"/>
+          <w:b/>
+          <w:bCs/>
+          <w:lang w:val="en-US" w:eastAsia="zh-CN"/>
+        </w:rPr>
+        <w:t>严格默认的目录结构规范</w:t>
+      </w:r>
+      <w:r>
+        <w:rPr>
+          <w:rFonts w:hint="eastAsia"/>
+          <w:b/>
+          <w:bCs/>
+          <w:color w:val="000000"/>
+          <w:lang w:val="en-US" w:eastAsia="zh-CN"/>
+        </w:rPr>
+        <w:fldChar w:fldCharType="end"/>
+      </w:r>
+      <w:r>
+        <w:rPr>
+          <w:rFonts w:hint="eastAsia"/>
+          <w:b/>
+          <w:bCs/>
+          <w:color w:val="000000"/>
+          <w:lang w:val="en-US" w:eastAsia="zh-CN"/>
+        </w:rPr>
+        <w:br/>
+      </w:r>
+      <w:r>
+        <w:rPr>
+          <w:rFonts w:hint="eastAsia"/>
+          <w:b/>
+          <w:bCs/>
+          <w:sz w:val="28"/>
+          <w:szCs w:val="28"/>
+          <w:lang w:val="en-US" w:eastAsia="zh-CN"/>
+        </w:rPr>
+        <w:t>STEP2:</w:t>
+      </w:r>
+    </w:p>
+    <w:p>
+      <w:pPr>
+        <w:widowControl w:val="0"/>
+        <w:numPr>
+          <w:numId w:val="0"/>
+        </w:numPr>
+        <w:wordWrap/>
+        <w:adjustRightInd/>
+        <w:snapToGrid/>
+        <w:spacing w:before="0" w:after="0" w:line="360" w:lineRule="auto"/>
+        <w:ind w:right="0" w:firstLine="0" w:firstLineChars="0"/>
+        <w:jc w:val="both"/>
+        <w:textAlignment w:val="auto"/>
+        <w:outlineLvl w:val="9"/>
+        <w:rPr>
+          <w:rFonts w:hint="eastAsia"/>
+          <w:b w:val="0"/>
+          <w:bCs w:val="0"/>
+          <w:color w:val="000000"/>
+          <w:lang w:val="en-US" w:eastAsia="zh-CN"/>
+        </w:rPr>
+      </w:pPr>
+      <w:r>
+        <w:rPr>
+          <w:rFonts w:hint="eastAsia"/>
+          <w:b w:val="0"/>
+          <w:bCs w:val="0"/>
+          <w:color w:val="000000"/>
+          <w:lang w:val="en-US" w:eastAsia="zh-CN"/>
+        </w:rPr>
+        <w:t>切换到项目front文件夹再执行初始化：</w:t>
+      </w:r>
+    </w:p>
+    <w:p>
+      <w:pPr>
+        <w:widowControl w:val="0"/>
+        <w:numPr>
+          <w:numId w:val="0"/>
+        </w:numPr>
+        <w:shd w:val="clear" w:color="auto" w:fill="E6E6E6"/>
+        <w:wordWrap/>
+        <w:adjustRightInd/>
+        <w:snapToGrid/>
+        <w:spacing w:before="0" w:after="0" w:line="400" w:lineRule="exact"/>
+        <w:ind w:left="0" w:leftChars="0" w:right="0" w:firstLine="0" w:firstLineChars="0"/>
+        <w:jc w:val="both"/>
+        <w:textAlignment w:val="auto"/>
+        <w:outlineLvl w:val="9"/>
+        <w:rPr>
+          <w:rFonts w:hint="default" w:ascii="Calibri" w:hAnsi="Calibri" w:cs="Calibri"/>
+          <w:color w:val="808080"/>
+          <w:lang w:val="en-US" w:eastAsia="zh-CN"/>
+        </w:rPr>
+      </w:pPr>
+      <w:r>
+        <w:rPr>
+          <w:rFonts w:hint="default" w:ascii="Calibri" w:hAnsi="Calibri" w:cs="Calibri"/>
+          <w:color w:val="808080"/>
+          <w:lang w:val="en-US" w:eastAsia="zh-CN"/>
+        </w:rPr>
+        <w:t>~: cd /data/ivy/ipick/cms_buildjs/front</w:t>
+      </w:r>
+    </w:p>
+    <w:p>
+      <w:pPr>
+        <w:widowControl w:val="0"/>
+        <w:numPr>
+          <w:numId w:val="0"/>
+        </w:numPr>
+        <w:shd w:val="clear" w:color="auto" w:fill="E6E6E6"/>
+        <w:wordWrap/>
+        <w:adjustRightInd/>
+        <w:snapToGrid/>
+        <w:spacing w:before="0" w:after="0" w:line="400" w:lineRule="exact"/>
+        <w:ind w:left="0" w:leftChars="0" w:right="0" w:firstLine="0" w:firstLineChars="0"/>
+        <w:jc w:val="both"/>
+        <w:textAlignment w:val="auto"/>
+        <w:outlineLvl w:val="9"/>
+        <w:rPr>
+          <w:rFonts w:hint="default" w:ascii="Calibri" w:hAnsi="Calibri" w:cs="Calibri"/>
+          <w:color w:val="808080"/>
+          <w:lang w:val="en-US" w:eastAsia="zh-CN"/>
+        </w:rPr>
+      </w:pPr>
+      <w:r>
+        <w:rPr>
+          <w:rFonts w:hint="default" w:ascii="Calibri" w:hAnsi="Calibri" w:cs="Calibri"/>
+          <w:color w:val="808080"/>
+          <w:lang w:val="en-US" w:eastAsia="zh-CN"/>
+        </w:rPr>
+        <w:t>/data/ivy/ipick/cms_buildjs/front: buildjs -init</w:t>
+      </w:r>
+    </w:p>
+    <w:p>
+      <w:pPr>
+        <w:widowControl w:val="0"/>
+        <w:numPr>
+          <w:numId w:val="0"/>
+        </w:numPr>
+        <w:wordWrap/>
+        <w:adjustRightInd/>
+        <w:snapToGrid/>
+        <w:spacing w:before="0" w:after="0" w:line="360" w:lineRule="auto"/>
+        <w:ind w:right="0" w:firstLine="0" w:firstLineChars="0"/>
+        <w:jc w:val="both"/>
+        <w:textAlignment w:val="auto"/>
+        <w:outlineLvl w:val="9"/>
+        <w:rPr>
+          <w:rFonts w:hint="eastAsia"/>
+          <w:b w:val="0"/>
+          <w:bCs w:val="0"/>
+          <w:color w:val="000000"/>
+          <w:lang w:val="en-US" w:eastAsia="zh-CN"/>
+        </w:rPr>
+      </w:pPr>
+      <w:r>
+        <w:rPr>
+          <w:rFonts w:hint="eastAsia"/>
+          <w:b w:val="0"/>
+          <w:bCs w:val="0"/>
+          <w:color w:val="000000"/>
+          <w:lang w:val="en-US" w:eastAsia="zh-CN"/>
+        </w:rPr>
+        <w:t>就可以尽情开发了。</w:t>
+      </w:r>
+    </w:p>
+    <w:p>
+      <w:pPr>
+        <w:spacing w:line="600" w:lineRule="auto"/>
+        <w:rPr>
+          <w:rFonts w:hint="eastAsia"/>
+          <w:b/>
+          <w:bCs/>
+          <w:sz w:val="28"/>
+          <w:szCs w:val="28"/>
+          <w:lang w:val="en-US" w:eastAsia="zh-CN"/>
+        </w:rPr>
+      </w:pPr>
+      <w:r>
+        <w:rPr>
+          <w:rFonts w:hint="eastAsia"/>
+          <w:b/>
+          <w:bCs/>
+          <w:sz w:val="28"/>
+          <w:szCs w:val="28"/>
+          <w:lang w:val="en-US" w:eastAsia="zh-CN"/>
+        </w:rPr>
+        <w:t>STEP3:</w:t>
+      </w:r>
+    </w:p>
+    <w:p>
+      <w:pPr>
+        <w:widowControl w:val="0"/>
+        <w:numPr>
+          <w:numId w:val="0"/>
+        </w:numPr>
+        <w:wordWrap/>
+        <w:adjustRightInd/>
+        <w:snapToGrid/>
+        <w:spacing w:before="0" w:after="0" w:line="360" w:lineRule="auto"/>
+        <w:ind w:right="0" w:firstLine="0" w:firstLineChars="0"/>
+        <w:jc w:val="both"/>
+        <w:textAlignment w:val="auto"/>
+        <w:outlineLvl w:val="9"/>
+        <w:rPr>
+          <w:rFonts w:hint="eastAsia"/>
+          <w:b w:val="0"/>
+          <w:bCs w:val="0"/>
+          <w:color w:val="000000"/>
+          <w:lang w:val="en-US" w:eastAsia="zh-CN"/>
+        </w:rPr>
+      </w:pPr>
+      <w:r>
+        <w:rPr>
+          <w:rFonts w:hint="eastAsia"/>
+          <w:b w:val="0"/>
+          <w:bCs w:val="0"/>
+          <w:color w:val="000000"/>
+          <w:lang w:val="en-US" w:eastAsia="zh-CN"/>
+        </w:rPr>
+        <w:t>需要生成某个语言的国际化版本：</w:t>
+      </w:r>
+    </w:p>
+    <w:p>
+      <w:pPr>
+        <w:widowControl w:val="0"/>
+        <w:numPr>
+          <w:numId w:val="0"/>
+        </w:numPr>
+        <w:shd w:val="clear" w:color="auto" w:fill="E6E6E6"/>
+        <w:wordWrap/>
+        <w:adjustRightInd/>
+        <w:snapToGrid/>
+        <w:spacing w:before="0" w:after="0" w:line="400" w:lineRule="exact"/>
+        <w:ind w:left="0" w:leftChars="0" w:right="0" w:firstLine="0" w:firstLineChars="0"/>
+        <w:jc w:val="both"/>
+        <w:textAlignment w:val="auto"/>
+        <w:outlineLvl w:val="9"/>
+        <w:rPr>
+          <w:rFonts w:hint="default" w:ascii="Calibri" w:hAnsi="Calibri" w:cs="Calibri"/>
+          <w:color w:val="808080"/>
+          <w:lang w:val="en-US" w:eastAsia="zh-CN"/>
+        </w:rPr>
+      </w:pPr>
+      <w:r>
+        <w:rPr>
+          <w:rFonts w:hint="default" w:ascii="Calibri" w:hAnsi="Calibri" w:cs="Calibri"/>
+          <w:color w:val="808080"/>
+          <w:lang w:val="en-US" w:eastAsia="zh-CN"/>
+        </w:rPr>
+        <w:t>~: cd /data/ivy/ipick/cms_buildjs/front</w:t>
+      </w:r>
+    </w:p>
+    <w:p>
+      <w:pPr>
+        <w:widowControl w:val="0"/>
+        <w:numPr>
+          <w:numId w:val="0"/>
+        </w:numPr>
+        <w:shd w:val="clear" w:color="auto" w:fill="E6E6E6"/>
+        <w:wordWrap/>
+        <w:adjustRightInd/>
+        <w:snapToGrid/>
+        <w:spacing w:before="0" w:after="0" w:line="400" w:lineRule="exact"/>
+        <w:ind w:left="0" w:leftChars="0" w:right="0" w:firstLine="0" w:firstLineChars="0"/>
+        <w:jc w:val="both"/>
+        <w:textAlignment w:val="auto"/>
+        <w:outlineLvl w:val="9"/>
+        <w:rPr>
+          <w:rFonts w:hint="default" w:ascii="Calibri" w:hAnsi="Calibri" w:cs="Calibri"/>
+          <w:color w:val="808080"/>
+          <w:lang w:val="en-US" w:eastAsia="zh-CN"/>
+        </w:rPr>
+      </w:pPr>
+      <w:r>
+        <w:rPr>
+          <w:rFonts w:hint="default" w:ascii="Calibri" w:hAnsi="Calibri" w:cs="Calibri"/>
+          <w:color w:val="808080"/>
+          <w:lang w:val="en-US" w:eastAsia="zh-CN"/>
+        </w:rPr>
+        <w:t>/data/ivy/ipick/cms_buildjs/front: buildjs -</w:t>
+      </w:r>
+      <w:r>
+        <w:rPr>
+          <w:rFonts w:hint="eastAsia" w:ascii="Calibri" w:hAnsi="Calibri" w:cs="Calibri"/>
+          <w:color w:val="808080"/>
+          <w:lang w:val="en-US" w:eastAsia="zh-CN"/>
+        </w:rPr>
+        <w:t>xgettext cn</w:t>
+      </w:r>
+    </w:p>
+    <w:p>
+      <w:pPr>
+        <w:widowControl w:val="0"/>
+        <w:numPr>
+          <w:numId w:val="0"/>
+        </w:numPr>
+        <w:wordWrap/>
+        <w:adjustRightInd/>
+        <w:snapToGrid/>
+        <w:spacing w:before="0" w:after="0" w:line="360" w:lineRule="auto"/>
+        <w:ind w:right="0" w:firstLine="0" w:firstLineChars="0"/>
+        <w:jc w:val="both"/>
+        <w:textAlignment w:val="auto"/>
+        <w:outlineLvl w:val="9"/>
+        <w:rPr>
+          <w:rFonts w:hint="eastAsia" w:eastAsia="宋体"/>
+          <w:b w:val="0"/>
+          <w:bCs w:val="0"/>
+          <w:color w:val="000000"/>
+          <w:lang w:val="en-US" w:eastAsia="zh-CN"/>
+        </w:rPr>
+      </w:pPr>
+      <w:r>
+        <w:rPr>
+          <w:rFonts w:hint="eastAsia"/>
+          <w:b w:val="0"/>
+          <w:bCs w:val="0"/>
+          <w:color w:val="000000"/>
+          <w:lang w:val="en-US" w:eastAsia="zh-CN"/>
+        </w:rPr>
+        <w:t>对i18n.cn.po进行翻译（已翻译过的可以直接保留，提取的会保留翻译的词条，同时去重）</w:t>
+      </w:r>
+    </w:p>
+    <w:p>
+      <w:pPr>
+        <w:widowControl w:val="0"/>
+        <w:numPr>
+          <w:numId w:val="0"/>
+        </w:numPr>
+        <w:wordWrap/>
+        <w:adjustRightInd/>
+        <w:snapToGrid/>
+        <w:spacing w:before="0" w:after="0" w:line="360" w:lineRule="auto"/>
+        <w:ind w:right="0" w:firstLine="0" w:firstLineChars="0"/>
+        <w:jc w:val="both"/>
+        <w:textAlignment w:val="auto"/>
+        <w:outlineLvl w:val="9"/>
+        <w:rPr>
+          <w:rFonts w:hint="eastAsia" w:eastAsia="宋体"/>
+          <w:b w:val="0"/>
+          <w:bCs w:val="0"/>
+          <w:color w:val="000000"/>
+          <w:lang w:val="en-US" w:eastAsia="zh-CN"/>
+        </w:rPr>
+      </w:pPr>
+      <w:r>
+        <w:rPr>
+          <w:rFonts w:hint="eastAsia"/>
+          <w:b w:val="0"/>
+          <w:bCs w:val="0"/>
+          <w:color w:val="000000"/>
+          <w:lang w:val="en-US" w:eastAsia="zh-CN"/>
+        </w:rPr>
+        <w:t>最后执行：</w:t>
+      </w:r>
+    </w:p>
+    <w:p>
+      <w:pPr>
+        <w:widowControl w:val="0"/>
+        <w:numPr>
+          <w:numId w:val="0"/>
+        </w:numPr>
+        <w:shd w:val="clear" w:color="auto" w:fill="E6E6E6"/>
+        <w:wordWrap/>
+        <w:adjustRightInd/>
+        <w:snapToGrid/>
+        <w:spacing w:before="0" w:after="0" w:line="400" w:lineRule="exact"/>
+        <w:ind w:left="0" w:leftChars="0" w:right="0" w:firstLine="0" w:firstLineChars="0"/>
+        <w:jc w:val="both"/>
+        <w:textAlignment w:val="auto"/>
+        <w:outlineLvl w:val="9"/>
+        <w:rPr>
+          <w:rFonts w:hint="default" w:ascii="Calibri" w:hAnsi="Calibri" w:cs="Calibri"/>
+          <w:color w:val="808080"/>
+          <w:lang w:val="en-US" w:eastAsia="zh-CN"/>
+        </w:rPr>
+      </w:pPr>
+      <w:r>
+        <w:rPr>
+          <w:rFonts w:hint="default" w:ascii="Calibri" w:hAnsi="Calibri" w:cs="Calibri"/>
+          <w:color w:val="808080"/>
+          <w:lang w:val="en-US" w:eastAsia="zh-CN"/>
+        </w:rPr>
+        <w:t>/data/ivy/ipick/cms_buildjs/front: buildjs -</w:t>
+      </w:r>
+      <w:r>
+        <w:rPr>
+          <w:rFonts w:hint="eastAsia" w:ascii="Calibri" w:hAnsi="Calibri" w:cs="Calibri"/>
+          <w:color w:val="808080"/>
+          <w:lang w:val="en-US" w:eastAsia="zh-CN"/>
+        </w:rPr>
+        <w:t>gettext cn</w:t>
+      </w:r>
+    </w:p>
+    <w:p>
+      <w:pPr>
+        <w:spacing w:line="600" w:lineRule="auto"/>
+        <w:rPr>
+          <w:rFonts w:hint="eastAsia"/>
+          <w:b/>
+          <w:bCs/>
+          <w:sz w:val="28"/>
+          <w:szCs w:val="28"/>
+          <w:lang w:val="en-US" w:eastAsia="zh-CN"/>
+        </w:rPr>
+      </w:pPr>
+      <w:r>
+        <w:rPr>
+          <w:rFonts w:hint="eastAsia"/>
+          <w:b/>
+          <w:bCs/>
+          <w:sz w:val="28"/>
+          <w:szCs w:val="28"/>
+          <w:lang w:val="en-US" w:eastAsia="zh-CN"/>
+        </w:rPr>
+        <w:t>STEP4:</w:t>
+      </w:r>
+    </w:p>
+    <w:p>
+      <w:pPr>
+        <w:widowControl w:val="0"/>
+        <w:numPr>
+          <w:numId w:val="0"/>
+        </w:numPr>
+        <w:wordWrap/>
+        <w:adjustRightInd/>
+        <w:snapToGrid/>
+        <w:spacing w:before="0" w:after="0" w:line="360" w:lineRule="auto"/>
+        <w:ind w:right="0" w:firstLine="0" w:firstLineChars="0"/>
+        <w:jc w:val="both"/>
+        <w:textAlignment w:val="auto"/>
+        <w:outlineLvl w:val="9"/>
+        <w:rPr>
+          <w:rFonts w:hint="eastAsia" w:eastAsia="宋体"/>
+          <w:b w:val="0"/>
+          <w:bCs w:val="0"/>
+          <w:color w:val="000000"/>
+          <w:lang w:val="en-US" w:eastAsia="zh-CN"/>
+        </w:rPr>
+      </w:pPr>
+      <w:r>
+        <w:rPr>
+          <w:rFonts w:hint="eastAsia"/>
+          <w:b w:val="0"/>
+          <w:bCs w:val="0"/>
+          <w:color w:val="000000"/>
+          <w:lang w:val="en-US" w:eastAsia="zh-CN"/>
+        </w:rPr>
+        <w:t>发布，1.2.1版本再开发完善。</w:t>
+      </w:r>
     </w:p>
     <w:sectPr>
       <w:pgSz w:w="11906" w:h="16838"/>
@@ -1888,14 +3980,33 @@
       <w:sz w:val="32"/>
     </w:rPr>
   </w:style>
-  <w:style w:type="character" w:default="1" w:styleId="4">
+  <w:style w:type="paragraph" w:styleId="4">
+    <w:name w:val="heading 3"/>
+    <w:basedOn w:val="1"/>
+    <w:next w:val="1"/>
+    <w:semiHidden/>
+    <w:unhideWhenUsed/>
+    <w:qFormat/>
+    <w:uiPriority w:val="9"/>
+    <w:pPr>
+      <w:keepNext/>
+      <w:keepLines/>
+      <w:spacing w:before="260" w:beforeAutospacing="0" w:after="260" w:afterAutospacing="0" w:line="413" w:lineRule="auto"/>
+      <w:outlineLvl w:val="2"/>
+    </w:pPr>
+    <w:rPr>
+      <w:b/>
+      <w:sz w:val="32"/>
+    </w:rPr>
+  </w:style>
+  <w:style w:type="character" w:default="1" w:styleId="5">
     <w:name w:val="Default Paragraph Font"/>
     <w:unhideWhenUsed/>
     <w:uiPriority w:val="0"/>
   </w:style>
-  <w:style w:type="character" w:styleId="5">
+  <w:style w:type="character" w:styleId="6">
     <w:name w:val="Hyperlink"/>
-    <w:basedOn w:val="4"/>
+    <w:basedOn w:val="5"/>
     <w:semiHidden/>
     <w:unhideWhenUsed/>
     <w:uiPriority w:val="99"/>

</xml_diff>